<commit_message>
Added tests for mobile HAR https://github.com/Institute-Web-Science-and-Technologies/LiveGovWP1/issues/67
</commit_message>
<xml_diff>
--- a/documents/testing/20140521-LGV-Test plan - C13 - Mobile HAR.docx
+++ b/documents/testing/20140521-LGV-Test plan - C13 - Mobile HAR.docx
@@ -1,6 +1,6 @@
 
 <file path=word/document.xml><?xml version="1.0" encoding="utf-8"?>
-<w:document xmlns:wpc="http://schemas.microsoft.com/office/word/2010/wordprocessingCanvas" xmlns:mc="http://schemas.openxmlformats.org/markup-compatibility/2006" xmlns:o="urn:schemas-microsoft-com:office:office" xmlns:r="http://schemas.openxmlformats.org/officeDocument/2006/relationships" xmlns:m="http://schemas.openxmlformats.org/officeDocument/2006/math" xmlns:v="urn:schemas-microsoft-com:vml" xmlns:wp14="http://schemas.microsoft.com/office/word/2010/wordprocessingDrawing" xmlns:wp="http://schemas.openxmlformats.org/drawingml/2006/wordprocessingDrawing" xmlns:w10="urn:schemas-microsoft-com:office:word" xmlns:w="http://schemas.openxmlformats.org/wordprocessingml/2006/main" xmlns:w14="http://schemas.microsoft.com/office/word/2010/wordml" xmlns:wpg="http://schemas.microsoft.com/office/word/2010/wordprocessingGroup" xmlns:wpi="http://schemas.microsoft.com/office/word/2010/wordprocessingInk" xmlns:wne="http://schemas.microsoft.com/office/word/2006/wordml" xmlns:wps="http://schemas.microsoft.com/office/word/2010/wordprocessingShape" mc:Ignorable="w14 wp14">
+<w:document xmlns:wpc="http://schemas.microsoft.com/office/word/2010/wordprocessingCanvas" xmlns:mo="http://schemas.microsoft.com/office/mac/office/2008/main" xmlns:mc="http://schemas.openxmlformats.org/markup-compatibility/2006" xmlns:mv="urn:schemas-microsoft-com:mac:vml" xmlns:o="urn:schemas-microsoft-com:office:office" xmlns:r="http://schemas.openxmlformats.org/officeDocument/2006/relationships" xmlns:m="http://schemas.openxmlformats.org/officeDocument/2006/math" xmlns:v="urn:schemas-microsoft-com:vml" xmlns:wp14="http://schemas.microsoft.com/office/word/2010/wordprocessingDrawing" xmlns:wp="http://schemas.openxmlformats.org/drawingml/2006/wordprocessingDrawing" xmlns:w10="urn:schemas-microsoft-com:office:word" xmlns:w="http://schemas.openxmlformats.org/wordprocessingml/2006/main" xmlns:w14="http://schemas.microsoft.com/office/word/2010/wordml" xmlns:wpg="http://schemas.microsoft.com/office/word/2010/wordprocessingGroup" xmlns:wpi="http://schemas.microsoft.com/office/word/2010/wordprocessingInk" xmlns:wne="http://schemas.microsoft.com/office/word/2006/wordml" xmlns:wps="http://schemas.microsoft.com/office/word/2010/wordprocessingShape" mc:Ignorable="w14 wp14">
   <w:body>
     <w:p>
       <w:pPr>
@@ -13,7 +13,7 @@
           <w:color w:val="000000"/>
           <w:sz w:val="21"/>
           <w:szCs w:val="21"/>
-          <w:lang w:val="en-US" w:eastAsia="en-US"/>
+          <w:lang w:val="de-DE"/>
         </w:rPr>
         <w:drawing>
           <wp:inline distT="0" distB="0" distL="0" distR="0" wp14:anchorId="3C5E8A3B" wp14:editId="11E9C663">
@@ -162,7 +162,6 @@
         </w:rPr>
         <w:t xml:space="preserve"> Mining Component (C13</w:t>
       </w:r>
-      <w:proofErr w:type="gramStart"/>
       <w:r>
         <w:rPr>
           <w:b/>
@@ -171,7 +170,6 @@
         </w:rPr>
         <w:t>)</w:t>
       </w:r>
-      <w:proofErr w:type="gramEnd"/>
       <w:r>
         <w:rPr>
           <w:b/>
@@ -215,7 +213,7 @@
             <w:r>
               <w:rPr>
                 <w:noProof/>
-                <w:lang w:val="en-US" w:eastAsia="en-US"/>
+                <w:lang w:val="de-DE"/>
               </w:rPr>
               <w:drawing>
                 <wp:inline distT="0" distB="0" distL="0" distR="0" wp14:anchorId="506C8C58" wp14:editId="6F50F7A3">
@@ -277,7 +275,7 @@
             <w:r>
               <w:rPr>
                 <w:noProof/>
-                <w:lang w:val="en-US" w:eastAsia="en-US"/>
+                <w:lang w:val="de-DE"/>
               </w:rPr>
               <w:drawing>
                 <wp:inline distT="0" distB="0" distL="0" distR="0" wp14:anchorId="10392918" wp14:editId="7BEA4160">
@@ -351,14 +349,14 @@
         <w:rPr>
           <w:lang w:eastAsia="el-GR"/>
         </w:rPr>
-        <w:t>co-funded</w:t>
+        <w:t>co</w:t>
       </w:r>
       <w:proofErr w:type="gramEnd"/>
       <w:r>
         <w:rPr>
           <w:lang w:eastAsia="el-GR"/>
         </w:rPr>
-        <w:t xml:space="preserve"> by the European Union</w:t>
+        <w:t>-funded by the European Union</w:t>
       </w:r>
     </w:p>
     <w:p>
@@ -652,7 +650,6 @@
             <w:dataBinding w:prefixMappings="xmlns:ns0='http://purl.org/dc/elements/1.1/' xmlns:ns1='http://schemas.openxmlformats.org/package/2006/metadata/core-properties' " w:xpath="/ns1:coreProperties[1]/ns0:title[1]" w:storeItemID="{6C3C8BC8-F283-45AE-878A-BAB7291924A1}"/>
             <w:text/>
           </w:sdtPr>
-          <w:sdtEndPr/>
           <w:sdtContent>
             <w:tc>
               <w:tcPr>
@@ -1773,6 +1770,7 @@
                 <w:sz w:val="20"/>
                 <w:szCs w:val="20"/>
               </w:rPr>
+              <w:lastRenderedPageBreak/>
               <w:t xml:space="preserve"> </w:t>
             </w:r>
             <w:r>
@@ -2021,21 +2019,7 @@
         <w:rPr>
           <w:lang w:eastAsia="en-GB"/>
         </w:rPr>
-        <w:t xml:space="preserve">Keep in mind input data for test cases is very important part in </w:t>
-      </w:r>
-      <w:proofErr w:type="gramStart"/>
-      <w:r>
-        <w:rPr>
-          <w:lang w:eastAsia="en-GB"/>
-        </w:rPr>
-        <w:t>testing,</w:t>
-      </w:r>
-      <w:proofErr w:type="gramEnd"/>
-      <w:r>
-        <w:rPr>
-          <w:lang w:eastAsia="en-GB"/>
-        </w:rPr>
-        <w:t xml:space="preserve"> your test cases should validate range of input data. Also check how system behaves in t</w:t>
+        <w:t>Keep in mind input data for test cases is very important part in testing, your test cases should validate range of input data. Also check how system behaves in t</w:t>
       </w:r>
       <w:r>
         <w:rPr>
@@ -2079,19 +2063,11 @@
         </w:rPr>
         <w:t>cceptance / Security / Interoperability)</w:t>
       </w:r>
-      <w:proofErr w:type="gramStart"/>
       <w:r>
         <w:rPr>
           <w:lang w:eastAsia="en-GB"/>
         </w:rPr>
-        <w:t>,</w:t>
-      </w:r>
-      <w:proofErr w:type="gramEnd"/>
-      <w:r>
-        <w:rPr>
-          <w:lang w:eastAsia="en-GB"/>
-        </w:rPr>
-        <w:t xml:space="preserve"> however it is not required to make separate sections for each test type.</w:t>
+        <w:t>, however it is not required to make separate sections for each test type.</w:t>
       </w:r>
     </w:p>
     <w:p>
@@ -2413,53 +2389,15 @@
                 <w:szCs w:val="20"/>
                 <w:lang w:val="en-US"/>
               </w:rPr>
-              <w:t>Clicking „Start HAR</w:t>
-            </w:r>
-            <w:proofErr w:type="gramStart"/>
+              <w:t xml:space="preserve">Clicking „Start HAR“ must activate the human activity recognition. </w:t>
+            </w:r>
             <w:r>
               <w:rPr>
                 <w:color w:val="0070C0"/>
                 <w:sz w:val="20"/>
                 <w:szCs w:val="20"/>
-                <w:lang w:val="en-US"/>
-              </w:rPr>
-              <w:t>“ must</w:t>
-            </w:r>
-            <w:proofErr w:type="gramEnd"/>
-            <w:r>
-              <w:rPr>
-                <w:color w:val="0070C0"/>
-                <w:sz w:val="20"/>
-                <w:szCs w:val="20"/>
-                <w:lang w:val="en-US"/>
-              </w:rPr>
-              <w:t xml:space="preserve"> activate the human activity recognition. </w:t>
-            </w:r>
-            <w:r>
-              <w:rPr>
-                <w:color w:val="0070C0"/>
-                <w:sz w:val="20"/>
-                <w:szCs w:val="20"/>
-              </w:rPr>
-              <w:t>Clicking „Stop HAR</w:t>
-            </w:r>
-            <w:proofErr w:type="gramStart"/>
-            <w:r>
-              <w:rPr>
-                <w:color w:val="0070C0"/>
-                <w:sz w:val="20"/>
-                <w:szCs w:val="20"/>
-              </w:rPr>
-              <w:t>“ must</w:t>
-            </w:r>
-            <w:proofErr w:type="gramEnd"/>
-            <w:r>
-              <w:rPr>
-                <w:color w:val="0070C0"/>
-                <w:sz w:val="20"/>
-                <w:szCs w:val="20"/>
-              </w:rPr>
-              <w:t xml:space="preserve"> deactivate human activity recognition.</w:t>
+              </w:rPr>
+              <w:t>Clicking „Stop HAR“ must deactivate human activity recognition.</w:t>
             </w:r>
           </w:p>
         </w:tc>
@@ -2708,7 +2646,7 @@
                 <w:sz w:val="20"/>
                 <w:szCs w:val="20"/>
               </w:rPr>
-              <w:t>3</w:t>
+              <w:t>2</w:t>
             </w:r>
           </w:p>
         </w:tc>
@@ -2736,7 +2674,7 @@
                 <w:sz w:val="20"/>
                 <w:szCs w:val="20"/>
               </w:rPr>
-              <w:t>RB.1 - RB.5</w:t>
+              <w:t xml:space="preserve">RB.1 - RB.5. </w:t>
             </w:r>
             <w:r>
               <w:rPr>
@@ -2744,7 +2682,7 @@
                 <w:sz w:val="20"/>
                 <w:szCs w:val="20"/>
               </w:rPr>
-              <w:t xml:space="preserve">. </w:t>
+              <w:t xml:space="preserve">A user should be able to do </w:t>
             </w:r>
             <w:r>
               <w:rPr>
@@ -2752,7 +2690,7 @@
                 <w:sz w:val="20"/>
                 <w:szCs w:val="20"/>
               </w:rPr>
-              <w:t xml:space="preserve">A user should be able to do </w:t>
+              <w:t xml:space="preserve">activities </w:t>
             </w:r>
             <w:r>
               <w:rPr>
@@ -2760,18 +2698,8 @@
                 <w:sz w:val="20"/>
                 <w:szCs w:val="20"/>
               </w:rPr>
-              <w:t xml:space="preserve">activities </w:t>
-            </w:r>
-            <w:r>
-              <w:rPr>
-                <w:color w:val="0070C0"/>
-                <w:sz w:val="20"/>
-                <w:szCs w:val="20"/>
-              </w:rPr>
               <w:t>and see them live on a demo page with his user id.</w:t>
             </w:r>
-            <w:bookmarkStart w:id="3" w:name="_GoBack"/>
-            <w:bookmarkEnd w:id="3"/>
           </w:p>
         </w:tc>
         <w:tc>
@@ -2909,7 +2837,7 @@
                 <w:sz w:val="20"/>
                 <w:szCs w:val="20"/>
               </w:rPr>
-              <w:t>4</w:t>
+              <w:t>3</w:t>
             </w:r>
           </w:p>
         </w:tc>
@@ -2938,11 +2866,19 @@
                 <w:sz w:val="20"/>
                 <w:szCs w:val="20"/>
               </w:rPr>
-              <w:t xml:space="preserve">RB.1 - RB.5. </w:t>
-            </w:r>
-            <w:r>
-              <w:rPr>
-                <w:color w:val="0070C0"/>
+              <w:t>R</w:t>
+            </w:r>
+            <w:r>
+              <w:rPr>
+                <w:color w:val="4F81BD" w:themeColor="accent1"/>
+                <w:sz w:val="20"/>
+                <w:szCs w:val="20"/>
+              </w:rPr>
+              <w:t xml:space="preserve">B.1 - RB.5. </w:t>
+            </w:r>
+            <w:r>
+              <w:rPr>
+                <w:color w:val="4F81BD" w:themeColor="accent1"/>
                 <w:sz w:val="20"/>
                 <w:szCs w:val="20"/>
               </w:rPr>
@@ -3029,6 +2965,884 @@
           <w:tcPr>
             <w:tcW w:w="799" w:type="dxa"/>
             <w:tcBorders>
+              <w:left w:val="single" w:sz="4" w:space="0" w:color="auto"/>
+              <w:bottom w:val="single" w:sz="4" w:space="0" w:color="auto"/>
+            </w:tcBorders>
+          </w:tcPr>
+          <w:p>
+            <w:pPr>
+              <w:jc w:val="left"/>
+              <w:rPr>
+                <w:sz w:val="20"/>
+                <w:szCs w:val="20"/>
+                <w:lang w:eastAsia="en-GB"/>
+              </w:rPr>
+            </w:pPr>
+          </w:p>
+        </w:tc>
+      </w:tr>
+      <w:tr>
+        <w:trPr>
+          <w:trHeight w:val="755"/>
+        </w:trPr>
+        <w:tc>
+          <w:tcPr>
+            <w:tcW w:w="516" w:type="dxa"/>
+            <w:tcBorders>
+              <w:top w:val="single" w:sz="4" w:space="0" w:color="auto"/>
+              <w:bottom w:val="single" w:sz="4" w:space="0" w:color="auto"/>
+              <w:right w:val="single" w:sz="4" w:space="0" w:color="auto"/>
+            </w:tcBorders>
+          </w:tcPr>
+          <w:p>
+            <w:pPr>
+              <w:spacing w:after="0"/>
+              <w:jc w:val="left"/>
+              <w:rPr>
+                <w:color w:val="0070C0"/>
+                <w:sz w:val="20"/>
+                <w:szCs w:val="20"/>
+              </w:rPr>
+            </w:pPr>
+            <w:r>
+              <w:rPr>
+                <w:color w:val="0070C0"/>
+                <w:sz w:val="20"/>
+                <w:szCs w:val="20"/>
+              </w:rPr>
+              <w:t>4</w:t>
+            </w:r>
+          </w:p>
+        </w:tc>
+        <w:tc>
+          <w:tcPr>
+            <w:tcW w:w="2673" w:type="dxa"/>
+            <w:tcBorders>
+              <w:top w:val="single" w:sz="4" w:space="0" w:color="auto"/>
+              <w:bottom w:val="single" w:sz="4" w:space="0" w:color="auto"/>
+              <w:right w:val="single" w:sz="4" w:space="0" w:color="auto"/>
+            </w:tcBorders>
+            <w:vAlign w:val="center"/>
+          </w:tcPr>
+          <w:p>
+            <w:pPr>
+              <w:shd w:val="clear" w:color="auto" w:fill="FFFFFF"/>
+              <w:spacing w:before="225" w:after="225" w:line="357" w:lineRule="atLeast"/>
+              <w:jc w:val="left"/>
+              <w:rPr>
+                <w:rFonts w:ascii="Helvetica" w:hAnsi="Helvetica"/>
+                <w:color w:val="333333"/>
+                <w:sz w:val="21"/>
+                <w:szCs w:val="21"/>
+                <w:lang w:val="en-US"/>
+              </w:rPr>
+            </w:pPr>
+            <w:r>
+              <w:rPr>
+                <w:color w:val="4F81BD" w:themeColor="accent1"/>
+                <w:sz w:val="20"/>
+                <w:szCs w:val="20"/>
+                <w:lang w:val="en-US"/>
+              </w:rPr>
+              <w:t>The component should recognize when the phone lies still on the table</w:t>
+            </w:r>
+          </w:p>
+        </w:tc>
+        <w:tc>
+          <w:tcPr>
+            <w:tcW w:w="3476" w:type="dxa"/>
+            <w:tcBorders>
+              <w:top w:val="single" w:sz="4" w:space="0" w:color="auto"/>
+              <w:left w:val="single" w:sz="4" w:space="0" w:color="auto"/>
+              <w:bottom w:val="single" w:sz="4" w:space="0" w:color="auto"/>
+            </w:tcBorders>
+            <w:vAlign w:val="center"/>
+          </w:tcPr>
+          <w:p>
+            <w:pPr>
+              <w:shd w:val="clear" w:color="auto" w:fill="FFFFFF"/>
+              <w:spacing w:before="100" w:beforeAutospacing="1" w:after="100" w:afterAutospacing="1" w:line="357" w:lineRule="atLeast"/>
+              <w:jc w:val="left"/>
+              <w:rPr>
+                <w:color w:val="4F81BD" w:themeColor="accent1"/>
+                <w:sz w:val="20"/>
+                <w:szCs w:val="20"/>
+                <w:lang w:val="en-US"/>
+              </w:rPr>
+            </w:pPr>
+            <w:r>
+              <w:rPr>
+                <w:color w:val="4F81BD" w:themeColor="accent1"/>
+                <w:sz w:val="20"/>
+                <w:szCs w:val="20"/>
+                <w:lang w:val="en-US"/>
+              </w:rPr>
+              <w:t>The user should mark down the start time and lay down the phone for two minutes. When inspecting the data at that time, the amount of recognized </w:t>
+            </w:r>
+            <w:proofErr w:type="spellStart"/>
+            <w:r>
+              <w:rPr>
+                <w:i/>
+                <w:iCs/>
+                <w:color w:val="4F81BD" w:themeColor="accent1"/>
+                <w:sz w:val="20"/>
+                <w:szCs w:val="20"/>
+                <w:lang w:val="en-US"/>
+              </w:rPr>
+              <w:t>on_table</w:t>
+            </w:r>
+            <w:proofErr w:type="spellEnd"/>
+            <w:r>
+              <w:rPr>
+                <w:color w:val="4F81BD" w:themeColor="accent1"/>
+                <w:sz w:val="20"/>
+                <w:szCs w:val="20"/>
+                <w:lang w:val="en-US"/>
+              </w:rPr>
+              <w:t> activities should be significant.</w:t>
+            </w:r>
+          </w:p>
+          <w:p>
+            <w:pPr>
+              <w:spacing w:after="0"/>
+              <w:jc w:val="left"/>
+              <w:rPr>
+                <w:color w:val="0070C0"/>
+                <w:sz w:val="20"/>
+                <w:szCs w:val="20"/>
+              </w:rPr>
+            </w:pPr>
+          </w:p>
+        </w:tc>
+        <w:tc>
+          <w:tcPr>
+            <w:tcW w:w="799" w:type="dxa"/>
+            <w:tcBorders>
+              <w:top w:val="single" w:sz="4" w:space="0" w:color="auto"/>
+              <w:left w:val="single" w:sz="4" w:space="0" w:color="auto"/>
+              <w:bottom w:val="single" w:sz="4" w:space="0" w:color="auto"/>
+            </w:tcBorders>
+          </w:tcPr>
+          <w:p>
+            <w:pPr>
+              <w:jc w:val="left"/>
+              <w:rPr>
+                <w:sz w:val="20"/>
+                <w:szCs w:val="20"/>
+                <w:lang w:eastAsia="en-GB"/>
+              </w:rPr>
+            </w:pPr>
+          </w:p>
+        </w:tc>
+        <w:tc>
+          <w:tcPr>
+            <w:tcW w:w="799" w:type="dxa"/>
+            <w:tcBorders>
+              <w:top w:val="single" w:sz="4" w:space="0" w:color="auto"/>
+              <w:left w:val="single" w:sz="4" w:space="0" w:color="auto"/>
+              <w:bottom w:val="single" w:sz="4" w:space="0" w:color="auto"/>
+            </w:tcBorders>
+          </w:tcPr>
+          <w:p>
+            <w:pPr>
+              <w:jc w:val="left"/>
+              <w:rPr>
+                <w:sz w:val="20"/>
+                <w:szCs w:val="20"/>
+                <w:lang w:eastAsia="en-GB"/>
+              </w:rPr>
+            </w:pPr>
+          </w:p>
+        </w:tc>
+        <w:tc>
+          <w:tcPr>
+            <w:tcW w:w="799" w:type="dxa"/>
+            <w:tcBorders>
+              <w:top w:val="single" w:sz="4" w:space="0" w:color="auto"/>
+              <w:left w:val="single" w:sz="4" w:space="0" w:color="auto"/>
+              <w:bottom w:val="single" w:sz="4" w:space="0" w:color="auto"/>
+            </w:tcBorders>
+          </w:tcPr>
+          <w:p>
+            <w:pPr>
+              <w:jc w:val="left"/>
+              <w:rPr>
+                <w:sz w:val="20"/>
+                <w:szCs w:val="20"/>
+                <w:lang w:eastAsia="en-GB"/>
+              </w:rPr>
+            </w:pPr>
+          </w:p>
+        </w:tc>
+      </w:tr>
+      <w:tr>
+        <w:trPr>
+          <w:trHeight w:val="755"/>
+        </w:trPr>
+        <w:tc>
+          <w:tcPr>
+            <w:tcW w:w="516" w:type="dxa"/>
+            <w:tcBorders>
+              <w:top w:val="single" w:sz="4" w:space="0" w:color="auto"/>
+              <w:bottom w:val="single" w:sz="4" w:space="0" w:color="auto"/>
+              <w:right w:val="single" w:sz="4" w:space="0" w:color="auto"/>
+            </w:tcBorders>
+          </w:tcPr>
+          <w:p>
+            <w:pPr>
+              <w:spacing w:after="0"/>
+              <w:jc w:val="left"/>
+              <w:rPr>
+                <w:color w:val="0070C0"/>
+                <w:sz w:val="20"/>
+                <w:szCs w:val="20"/>
+              </w:rPr>
+            </w:pPr>
+            <w:r>
+              <w:rPr>
+                <w:color w:val="0070C0"/>
+                <w:sz w:val="20"/>
+                <w:szCs w:val="20"/>
+              </w:rPr>
+              <w:t>5</w:t>
+            </w:r>
+          </w:p>
+        </w:tc>
+        <w:tc>
+          <w:tcPr>
+            <w:tcW w:w="2673" w:type="dxa"/>
+            <w:tcBorders>
+              <w:top w:val="single" w:sz="4" w:space="0" w:color="auto"/>
+              <w:bottom w:val="single" w:sz="4" w:space="0" w:color="auto"/>
+              <w:right w:val="single" w:sz="4" w:space="0" w:color="auto"/>
+            </w:tcBorders>
+            <w:vAlign w:val="center"/>
+          </w:tcPr>
+          <w:p>
+            <w:pPr>
+              <w:shd w:val="clear" w:color="auto" w:fill="FFFFFF"/>
+              <w:spacing w:before="225" w:after="225" w:line="357" w:lineRule="atLeast"/>
+              <w:jc w:val="left"/>
+              <w:rPr>
+                <w:color w:val="4F81BD" w:themeColor="accent1"/>
+                <w:sz w:val="20"/>
+                <w:szCs w:val="20"/>
+                <w:lang w:val="en-US"/>
+              </w:rPr>
+            </w:pPr>
+            <w:r>
+              <w:rPr>
+                <w:color w:val="4F81BD" w:themeColor="accent1"/>
+                <w:sz w:val="20"/>
+                <w:szCs w:val="20"/>
+                <w:lang w:val="en-US"/>
+              </w:rPr>
+              <w:t>The component should recognize a sitting carrier</w:t>
+            </w:r>
+          </w:p>
+        </w:tc>
+        <w:tc>
+          <w:tcPr>
+            <w:tcW w:w="3476" w:type="dxa"/>
+            <w:tcBorders>
+              <w:top w:val="single" w:sz="4" w:space="0" w:color="auto"/>
+              <w:left w:val="single" w:sz="4" w:space="0" w:color="auto"/>
+              <w:bottom w:val="single" w:sz="4" w:space="0" w:color="auto"/>
+            </w:tcBorders>
+            <w:vAlign w:val="center"/>
+          </w:tcPr>
+          <w:p>
+            <w:pPr>
+              <w:numPr>
+                <w:ilvl w:val="0"/>
+                <w:numId w:val="27"/>
+              </w:numPr>
+              <w:shd w:val="clear" w:color="auto" w:fill="FFFFFF"/>
+              <w:spacing w:before="100" w:beforeAutospacing="1" w:after="100" w:afterAutospacing="1" w:line="357" w:lineRule="atLeast"/>
+              <w:ind w:left="0"/>
+              <w:jc w:val="left"/>
+              <w:rPr>
+                <w:color w:val="4F81BD" w:themeColor="accent1"/>
+                <w:sz w:val="20"/>
+                <w:szCs w:val="20"/>
+                <w:lang w:val="en-US"/>
+              </w:rPr>
+            </w:pPr>
+            <w:r>
+              <w:rPr>
+                <w:color w:val="4F81BD" w:themeColor="accent1"/>
+                <w:sz w:val="20"/>
+                <w:szCs w:val="20"/>
+                <w:lang w:val="en-US"/>
+              </w:rPr>
+              <w:t>The user should carry the phone in the right pocket and mark down the start time and sit for two minutes. When inspecting the data at that time, the amount of recognized </w:t>
+            </w:r>
+            <w:r>
+              <w:rPr>
+                <w:i/>
+                <w:iCs/>
+                <w:color w:val="4F81BD" w:themeColor="accent1"/>
+                <w:sz w:val="20"/>
+                <w:szCs w:val="20"/>
+                <w:lang w:val="en-US"/>
+              </w:rPr>
+              <w:t>sitting</w:t>
+            </w:r>
+            <w:r>
+              <w:rPr>
+                <w:color w:val="4F81BD" w:themeColor="accent1"/>
+                <w:sz w:val="20"/>
+                <w:szCs w:val="20"/>
+                <w:lang w:val="en-US"/>
+              </w:rPr>
+              <w:t> activity should be significant.</w:t>
+            </w:r>
+          </w:p>
+          <w:p>
+            <w:pPr>
+              <w:shd w:val="clear" w:color="auto" w:fill="FFFFFF"/>
+              <w:spacing w:before="100" w:beforeAutospacing="1" w:after="100" w:afterAutospacing="1" w:line="357" w:lineRule="atLeast"/>
+              <w:jc w:val="left"/>
+              <w:rPr>
+                <w:color w:val="4F81BD" w:themeColor="accent1"/>
+                <w:sz w:val="20"/>
+                <w:szCs w:val="20"/>
+                <w:lang w:val="en-US"/>
+              </w:rPr>
+            </w:pPr>
+          </w:p>
+        </w:tc>
+        <w:tc>
+          <w:tcPr>
+            <w:tcW w:w="799" w:type="dxa"/>
+            <w:tcBorders>
+              <w:top w:val="single" w:sz="4" w:space="0" w:color="auto"/>
+              <w:left w:val="single" w:sz="4" w:space="0" w:color="auto"/>
+              <w:bottom w:val="single" w:sz="4" w:space="0" w:color="auto"/>
+            </w:tcBorders>
+          </w:tcPr>
+          <w:p>
+            <w:pPr>
+              <w:jc w:val="left"/>
+              <w:rPr>
+                <w:sz w:val="20"/>
+                <w:szCs w:val="20"/>
+                <w:lang w:eastAsia="en-GB"/>
+              </w:rPr>
+            </w:pPr>
+          </w:p>
+        </w:tc>
+        <w:tc>
+          <w:tcPr>
+            <w:tcW w:w="799" w:type="dxa"/>
+            <w:tcBorders>
+              <w:top w:val="single" w:sz="4" w:space="0" w:color="auto"/>
+              <w:left w:val="single" w:sz="4" w:space="0" w:color="auto"/>
+              <w:bottom w:val="single" w:sz="4" w:space="0" w:color="auto"/>
+            </w:tcBorders>
+          </w:tcPr>
+          <w:p>
+            <w:pPr>
+              <w:jc w:val="left"/>
+              <w:rPr>
+                <w:sz w:val="20"/>
+                <w:szCs w:val="20"/>
+                <w:lang w:eastAsia="en-GB"/>
+              </w:rPr>
+            </w:pPr>
+          </w:p>
+        </w:tc>
+        <w:tc>
+          <w:tcPr>
+            <w:tcW w:w="799" w:type="dxa"/>
+            <w:tcBorders>
+              <w:top w:val="single" w:sz="4" w:space="0" w:color="auto"/>
+              <w:left w:val="single" w:sz="4" w:space="0" w:color="auto"/>
+              <w:bottom w:val="single" w:sz="4" w:space="0" w:color="auto"/>
+            </w:tcBorders>
+          </w:tcPr>
+          <w:p>
+            <w:pPr>
+              <w:jc w:val="left"/>
+              <w:rPr>
+                <w:sz w:val="20"/>
+                <w:szCs w:val="20"/>
+                <w:lang w:eastAsia="en-GB"/>
+              </w:rPr>
+            </w:pPr>
+          </w:p>
+        </w:tc>
+      </w:tr>
+      <w:tr>
+        <w:trPr>
+          <w:trHeight w:val="755"/>
+        </w:trPr>
+        <w:tc>
+          <w:tcPr>
+            <w:tcW w:w="516" w:type="dxa"/>
+            <w:tcBorders>
+              <w:top w:val="single" w:sz="4" w:space="0" w:color="auto"/>
+              <w:bottom w:val="single" w:sz="4" w:space="0" w:color="auto"/>
+              <w:right w:val="single" w:sz="4" w:space="0" w:color="auto"/>
+            </w:tcBorders>
+          </w:tcPr>
+          <w:p>
+            <w:pPr>
+              <w:spacing w:after="0"/>
+              <w:jc w:val="left"/>
+              <w:rPr>
+                <w:color w:val="0070C0"/>
+                <w:sz w:val="20"/>
+                <w:szCs w:val="20"/>
+              </w:rPr>
+            </w:pPr>
+            <w:r>
+              <w:rPr>
+                <w:color w:val="0070C0"/>
+                <w:sz w:val="20"/>
+                <w:szCs w:val="20"/>
+              </w:rPr>
+              <w:lastRenderedPageBreak/>
+              <w:t>6</w:t>
+            </w:r>
+          </w:p>
+        </w:tc>
+        <w:tc>
+          <w:tcPr>
+            <w:tcW w:w="2673" w:type="dxa"/>
+            <w:tcBorders>
+              <w:top w:val="single" w:sz="4" w:space="0" w:color="auto"/>
+              <w:bottom w:val="single" w:sz="4" w:space="0" w:color="auto"/>
+              <w:right w:val="single" w:sz="4" w:space="0" w:color="auto"/>
+            </w:tcBorders>
+            <w:vAlign w:val="center"/>
+          </w:tcPr>
+          <w:p>
+            <w:pPr>
+              <w:shd w:val="clear" w:color="auto" w:fill="FFFFFF"/>
+              <w:spacing w:before="225" w:after="225" w:line="357" w:lineRule="atLeast"/>
+              <w:jc w:val="left"/>
+              <w:rPr>
+                <w:color w:val="4F81BD" w:themeColor="accent1"/>
+                <w:sz w:val="20"/>
+                <w:szCs w:val="20"/>
+                <w:lang w:val="en-US"/>
+              </w:rPr>
+            </w:pPr>
+            <w:r>
+              <w:rPr>
+                <w:color w:val="4F81BD" w:themeColor="accent1"/>
+                <w:sz w:val="20"/>
+                <w:szCs w:val="20"/>
+                <w:lang w:val="en-US"/>
+              </w:rPr>
+              <w:t>The component should recognize a standing carrier</w:t>
+            </w:r>
+          </w:p>
+        </w:tc>
+        <w:tc>
+          <w:tcPr>
+            <w:tcW w:w="3476" w:type="dxa"/>
+            <w:tcBorders>
+              <w:top w:val="single" w:sz="4" w:space="0" w:color="auto"/>
+              <w:left w:val="single" w:sz="4" w:space="0" w:color="auto"/>
+              <w:bottom w:val="single" w:sz="4" w:space="0" w:color="auto"/>
+            </w:tcBorders>
+            <w:vAlign w:val="center"/>
+          </w:tcPr>
+          <w:p>
+            <w:pPr>
+              <w:rPr>
+                <w:color w:val="4F81BD" w:themeColor="accent1"/>
+                <w:sz w:val="20"/>
+                <w:szCs w:val="20"/>
+                <w:lang w:val="en-US"/>
+              </w:rPr>
+            </w:pPr>
+            <w:r>
+              <w:rPr>
+                <w:color w:val="4F81BD" w:themeColor="accent1"/>
+                <w:sz w:val="20"/>
+                <w:szCs w:val="20"/>
+                <w:lang w:val="en-US"/>
+              </w:rPr>
+              <w:t>The user should carry the phone in the right pocket and mark down the start time and stand for two minutes. When inspecting the data at that time, the amount of recognized standing activity should be significant.</w:t>
+            </w:r>
+          </w:p>
+        </w:tc>
+        <w:tc>
+          <w:tcPr>
+            <w:tcW w:w="799" w:type="dxa"/>
+            <w:tcBorders>
+              <w:top w:val="single" w:sz="4" w:space="0" w:color="auto"/>
+              <w:left w:val="single" w:sz="4" w:space="0" w:color="auto"/>
+              <w:bottom w:val="single" w:sz="4" w:space="0" w:color="auto"/>
+            </w:tcBorders>
+          </w:tcPr>
+          <w:p>
+            <w:pPr>
+              <w:jc w:val="left"/>
+              <w:rPr>
+                <w:sz w:val="20"/>
+                <w:szCs w:val="20"/>
+                <w:lang w:eastAsia="en-GB"/>
+              </w:rPr>
+            </w:pPr>
+          </w:p>
+        </w:tc>
+        <w:tc>
+          <w:tcPr>
+            <w:tcW w:w="799" w:type="dxa"/>
+            <w:tcBorders>
+              <w:top w:val="single" w:sz="4" w:space="0" w:color="auto"/>
+              <w:left w:val="single" w:sz="4" w:space="0" w:color="auto"/>
+              <w:bottom w:val="single" w:sz="4" w:space="0" w:color="auto"/>
+            </w:tcBorders>
+          </w:tcPr>
+          <w:p>
+            <w:pPr>
+              <w:jc w:val="left"/>
+              <w:rPr>
+                <w:sz w:val="20"/>
+                <w:szCs w:val="20"/>
+                <w:lang w:eastAsia="en-GB"/>
+              </w:rPr>
+            </w:pPr>
+          </w:p>
+        </w:tc>
+        <w:tc>
+          <w:tcPr>
+            <w:tcW w:w="799" w:type="dxa"/>
+            <w:tcBorders>
+              <w:top w:val="single" w:sz="4" w:space="0" w:color="auto"/>
+              <w:left w:val="single" w:sz="4" w:space="0" w:color="auto"/>
+              <w:bottom w:val="single" w:sz="4" w:space="0" w:color="auto"/>
+            </w:tcBorders>
+          </w:tcPr>
+          <w:p>
+            <w:pPr>
+              <w:jc w:val="left"/>
+              <w:rPr>
+                <w:sz w:val="20"/>
+                <w:szCs w:val="20"/>
+                <w:lang w:eastAsia="en-GB"/>
+              </w:rPr>
+            </w:pPr>
+          </w:p>
+        </w:tc>
+      </w:tr>
+      <w:tr>
+        <w:trPr>
+          <w:trHeight w:val="755"/>
+        </w:trPr>
+        <w:tc>
+          <w:tcPr>
+            <w:tcW w:w="516" w:type="dxa"/>
+            <w:tcBorders>
+              <w:top w:val="single" w:sz="4" w:space="0" w:color="auto"/>
+              <w:bottom w:val="single" w:sz="4" w:space="0" w:color="auto"/>
+              <w:right w:val="single" w:sz="4" w:space="0" w:color="auto"/>
+            </w:tcBorders>
+          </w:tcPr>
+          <w:p>
+            <w:pPr>
+              <w:spacing w:after="0"/>
+              <w:jc w:val="left"/>
+              <w:rPr>
+                <w:color w:val="0070C0"/>
+                <w:sz w:val="20"/>
+                <w:szCs w:val="20"/>
+              </w:rPr>
+            </w:pPr>
+            <w:r>
+              <w:rPr>
+                <w:color w:val="0070C0"/>
+                <w:sz w:val="20"/>
+                <w:szCs w:val="20"/>
+              </w:rPr>
+              <w:t>7</w:t>
+            </w:r>
+          </w:p>
+        </w:tc>
+        <w:tc>
+          <w:tcPr>
+            <w:tcW w:w="2673" w:type="dxa"/>
+            <w:tcBorders>
+              <w:top w:val="single" w:sz="4" w:space="0" w:color="auto"/>
+              <w:bottom w:val="single" w:sz="4" w:space="0" w:color="auto"/>
+              <w:right w:val="single" w:sz="4" w:space="0" w:color="auto"/>
+            </w:tcBorders>
+            <w:vAlign w:val="center"/>
+          </w:tcPr>
+          <w:p>
+            <w:pPr>
+              <w:shd w:val="clear" w:color="auto" w:fill="FFFFFF"/>
+              <w:spacing w:before="225" w:after="225" w:line="357" w:lineRule="atLeast"/>
+              <w:jc w:val="left"/>
+              <w:rPr>
+                <w:color w:val="4F81BD" w:themeColor="accent1"/>
+                <w:sz w:val="20"/>
+                <w:szCs w:val="20"/>
+                <w:lang w:val="en-US"/>
+              </w:rPr>
+            </w:pPr>
+            <w:r>
+              <w:rPr>
+                <w:color w:val="4F81BD" w:themeColor="accent1"/>
+                <w:sz w:val="20"/>
+                <w:szCs w:val="20"/>
+                <w:lang w:val="en-US"/>
+              </w:rPr>
+              <w:t>The component should recognize a walking carrier</w:t>
+            </w:r>
+          </w:p>
+        </w:tc>
+        <w:tc>
+          <w:tcPr>
+            <w:tcW w:w="3476" w:type="dxa"/>
+            <w:tcBorders>
+              <w:top w:val="single" w:sz="4" w:space="0" w:color="auto"/>
+              <w:left w:val="single" w:sz="4" w:space="0" w:color="auto"/>
+              <w:bottom w:val="single" w:sz="4" w:space="0" w:color="auto"/>
+            </w:tcBorders>
+            <w:vAlign w:val="center"/>
+          </w:tcPr>
+          <w:p>
+            <w:pPr>
+              <w:rPr>
+                <w:color w:val="4F81BD" w:themeColor="accent1"/>
+                <w:sz w:val="20"/>
+                <w:szCs w:val="20"/>
+                <w:lang w:val="en-US"/>
+              </w:rPr>
+            </w:pPr>
+            <w:r>
+              <w:rPr>
+                <w:color w:val="4F81BD" w:themeColor="accent1"/>
+                <w:sz w:val="20"/>
+                <w:szCs w:val="20"/>
+                <w:lang w:val="en-US"/>
+              </w:rPr>
+              <w:t>The user should carry the phone in the right pocket and mark down the start time of a walk, as well as its end time. When inspecting the data at that time, the amount of recognized walking activities should be significant.</w:t>
+            </w:r>
+          </w:p>
+        </w:tc>
+        <w:tc>
+          <w:tcPr>
+            <w:tcW w:w="799" w:type="dxa"/>
+            <w:tcBorders>
+              <w:top w:val="single" w:sz="4" w:space="0" w:color="auto"/>
+              <w:left w:val="single" w:sz="4" w:space="0" w:color="auto"/>
+              <w:bottom w:val="single" w:sz="4" w:space="0" w:color="auto"/>
+            </w:tcBorders>
+          </w:tcPr>
+          <w:p>
+            <w:pPr>
+              <w:jc w:val="left"/>
+              <w:rPr>
+                <w:sz w:val="20"/>
+                <w:szCs w:val="20"/>
+                <w:lang w:eastAsia="en-GB"/>
+              </w:rPr>
+            </w:pPr>
+          </w:p>
+        </w:tc>
+        <w:tc>
+          <w:tcPr>
+            <w:tcW w:w="799" w:type="dxa"/>
+            <w:tcBorders>
+              <w:top w:val="single" w:sz="4" w:space="0" w:color="auto"/>
+              <w:left w:val="single" w:sz="4" w:space="0" w:color="auto"/>
+              <w:bottom w:val="single" w:sz="4" w:space="0" w:color="auto"/>
+            </w:tcBorders>
+          </w:tcPr>
+          <w:p>
+            <w:pPr>
+              <w:jc w:val="left"/>
+              <w:rPr>
+                <w:sz w:val="20"/>
+                <w:szCs w:val="20"/>
+                <w:lang w:eastAsia="en-GB"/>
+              </w:rPr>
+            </w:pPr>
+          </w:p>
+        </w:tc>
+        <w:tc>
+          <w:tcPr>
+            <w:tcW w:w="799" w:type="dxa"/>
+            <w:tcBorders>
+              <w:top w:val="single" w:sz="4" w:space="0" w:color="auto"/>
+              <w:left w:val="single" w:sz="4" w:space="0" w:color="auto"/>
+              <w:bottom w:val="single" w:sz="4" w:space="0" w:color="auto"/>
+            </w:tcBorders>
+          </w:tcPr>
+          <w:p>
+            <w:pPr>
+              <w:jc w:val="left"/>
+              <w:rPr>
+                <w:sz w:val="20"/>
+                <w:szCs w:val="20"/>
+                <w:lang w:eastAsia="en-GB"/>
+              </w:rPr>
+            </w:pPr>
+          </w:p>
+        </w:tc>
+      </w:tr>
+      <w:tr>
+        <w:trPr>
+          <w:trHeight w:val="755"/>
+        </w:trPr>
+        <w:tc>
+          <w:tcPr>
+            <w:tcW w:w="516" w:type="dxa"/>
+            <w:tcBorders>
+              <w:top w:val="single" w:sz="4" w:space="0" w:color="auto"/>
+              <w:bottom w:val="single" w:sz="4" w:space="0" w:color="auto"/>
+              <w:right w:val="single" w:sz="4" w:space="0" w:color="auto"/>
+            </w:tcBorders>
+          </w:tcPr>
+          <w:p>
+            <w:pPr>
+              <w:spacing w:after="0"/>
+              <w:jc w:val="left"/>
+              <w:rPr>
+                <w:color w:val="0070C0"/>
+                <w:sz w:val="20"/>
+                <w:szCs w:val="20"/>
+              </w:rPr>
+            </w:pPr>
+            <w:r>
+              <w:rPr>
+                <w:color w:val="0070C0"/>
+                <w:sz w:val="20"/>
+                <w:szCs w:val="20"/>
+              </w:rPr>
+              <w:t>8</w:t>
+            </w:r>
+          </w:p>
+        </w:tc>
+        <w:tc>
+          <w:tcPr>
+            <w:tcW w:w="2673" w:type="dxa"/>
+            <w:tcBorders>
+              <w:top w:val="single" w:sz="4" w:space="0" w:color="auto"/>
+              <w:bottom w:val="single" w:sz="4" w:space="0" w:color="auto"/>
+              <w:right w:val="single" w:sz="4" w:space="0" w:color="auto"/>
+            </w:tcBorders>
+            <w:vAlign w:val="center"/>
+          </w:tcPr>
+          <w:p>
+            <w:pPr>
+              <w:shd w:val="clear" w:color="auto" w:fill="FFFFFF"/>
+              <w:spacing w:before="225" w:after="225" w:line="357" w:lineRule="atLeast"/>
+              <w:jc w:val="left"/>
+              <w:rPr>
+                <w:color w:val="4F81BD" w:themeColor="accent1"/>
+                <w:sz w:val="20"/>
+                <w:szCs w:val="20"/>
+                <w:lang w:val="en-US"/>
+              </w:rPr>
+            </w:pPr>
+            <w:r>
+              <w:rPr>
+                <w:color w:val="4F81BD" w:themeColor="accent1"/>
+                <w:sz w:val="20"/>
+                <w:szCs w:val="20"/>
+                <w:lang w:val="en-US"/>
+              </w:rPr>
+              <w:t>The component should recognize a running carrier</w:t>
+            </w:r>
+          </w:p>
+        </w:tc>
+        <w:tc>
+          <w:tcPr>
+            <w:tcW w:w="3476" w:type="dxa"/>
+            <w:tcBorders>
+              <w:top w:val="single" w:sz="4" w:space="0" w:color="auto"/>
+              <w:left w:val="single" w:sz="4" w:space="0" w:color="auto"/>
+              <w:bottom w:val="single" w:sz="4" w:space="0" w:color="auto"/>
+            </w:tcBorders>
+            <w:vAlign w:val="center"/>
+          </w:tcPr>
+          <w:p>
+            <w:pPr>
+              <w:shd w:val="clear" w:color="auto" w:fill="FFFFFF"/>
+              <w:spacing w:before="100" w:beforeAutospacing="1" w:after="100" w:afterAutospacing="1" w:line="357" w:lineRule="atLeast"/>
+              <w:jc w:val="left"/>
+              <w:rPr>
+                <w:color w:val="4F81BD" w:themeColor="accent1"/>
+                <w:sz w:val="20"/>
+                <w:szCs w:val="20"/>
+                <w:lang w:val="en-US"/>
+              </w:rPr>
+            </w:pPr>
+            <w:r>
+              <w:rPr>
+                <w:color w:val="4F81BD" w:themeColor="accent1"/>
+                <w:sz w:val="20"/>
+                <w:szCs w:val="20"/>
+                <w:lang w:val="en-US"/>
+              </w:rPr>
+              <w:t>The user should carry the phone in the right pocket and mark down the start time of a run, as well as its end time. When inspecting the data at that time, the amount of recognized runnin</w:t>
+            </w:r>
+            <w:bookmarkStart w:id="3" w:name="_GoBack"/>
+            <w:bookmarkEnd w:id="3"/>
+            <w:r>
+              <w:rPr>
+                <w:color w:val="4F81BD" w:themeColor="accent1"/>
+                <w:sz w:val="20"/>
+                <w:szCs w:val="20"/>
+                <w:lang w:val="en-US"/>
+              </w:rPr>
+              <w:t>g activities should be significant. The run should be about 50 to 100 meters.</w:t>
+            </w:r>
+          </w:p>
+        </w:tc>
+        <w:tc>
+          <w:tcPr>
+            <w:tcW w:w="799" w:type="dxa"/>
+            <w:tcBorders>
+              <w:top w:val="single" w:sz="4" w:space="0" w:color="auto"/>
+              <w:left w:val="single" w:sz="4" w:space="0" w:color="auto"/>
+              <w:bottom w:val="single" w:sz="4" w:space="0" w:color="auto"/>
+            </w:tcBorders>
+          </w:tcPr>
+          <w:p>
+            <w:pPr>
+              <w:jc w:val="left"/>
+              <w:rPr>
+                <w:sz w:val="20"/>
+                <w:szCs w:val="20"/>
+                <w:lang w:eastAsia="en-GB"/>
+              </w:rPr>
+            </w:pPr>
+          </w:p>
+        </w:tc>
+        <w:tc>
+          <w:tcPr>
+            <w:tcW w:w="799" w:type="dxa"/>
+            <w:tcBorders>
+              <w:top w:val="single" w:sz="4" w:space="0" w:color="auto"/>
+              <w:left w:val="single" w:sz="4" w:space="0" w:color="auto"/>
+              <w:bottom w:val="single" w:sz="4" w:space="0" w:color="auto"/>
+            </w:tcBorders>
+          </w:tcPr>
+          <w:p>
+            <w:pPr>
+              <w:jc w:val="left"/>
+              <w:rPr>
+                <w:sz w:val="20"/>
+                <w:szCs w:val="20"/>
+                <w:lang w:eastAsia="en-GB"/>
+              </w:rPr>
+            </w:pPr>
+          </w:p>
+        </w:tc>
+        <w:tc>
+          <w:tcPr>
+            <w:tcW w:w="799" w:type="dxa"/>
+            <w:tcBorders>
+              <w:top w:val="single" w:sz="4" w:space="0" w:color="auto"/>
               <w:left w:val="single" w:sz="4" w:space="0" w:color="auto"/>
               <w:bottom w:val="single" w:sz="4" w:space="0" w:color="auto"/>
             </w:tcBorders>
@@ -3106,19 +3920,9 @@
           <w:sz w:val="32"/>
           <w:szCs w:val="32"/>
         </w:rPr>
-        <w:t xml:space="preserve">Issues </w:t>
-      </w:r>
-      <w:proofErr w:type="gramStart"/>
-      <w:r>
-        <w:rPr>
-          <w:b/>
-          <w:sz w:val="32"/>
-          <w:szCs w:val="32"/>
-        </w:rPr>
-        <w:t>raised</w:t>
+        <w:t>Issues raised</w:t>
       </w:r>
       <w:bookmarkEnd w:id="4"/>
-      <w:proofErr w:type="gramEnd"/>
     </w:p>
     <w:tbl>
       <w:tblPr>
@@ -5591,7 +6395,7 @@
 </file>
 
 <file path=word/endnotes.xml><?xml version="1.0" encoding="utf-8"?>
-<w:endnotes xmlns:wpc="http://schemas.microsoft.com/office/word/2010/wordprocessingCanvas" xmlns:mc="http://schemas.openxmlformats.org/markup-compatibility/2006" xmlns:o="urn:schemas-microsoft-com:office:office" xmlns:r="http://schemas.openxmlformats.org/officeDocument/2006/relationships" xmlns:m="http://schemas.openxmlformats.org/officeDocument/2006/math" xmlns:v="urn:schemas-microsoft-com:vml" xmlns:wp14="http://schemas.microsoft.com/office/word/2010/wordprocessingDrawing" xmlns:wp="http://schemas.openxmlformats.org/drawingml/2006/wordprocessingDrawing" xmlns:w10="urn:schemas-microsoft-com:office:word" xmlns:w="http://schemas.openxmlformats.org/wordprocessingml/2006/main" xmlns:w14="http://schemas.microsoft.com/office/word/2010/wordml" xmlns:wpg="http://schemas.microsoft.com/office/word/2010/wordprocessingGroup" xmlns:wpi="http://schemas.microsoft.com/office/word/2010/wordprocessingInk" xmlns:wne="http://schemas.microsoft.com/office/word/2006/wordml" xmlns:wps="http://schemas.microsoft.com/office/word/2010/wordprocessingShape" mc:Ignorable="w14 wp14">
+<w:endnotes xmlns:wpc="http://schemas.microsoft.com/office/word/2010/wordprocessingCanvas" xmlns:mo="http://schemas.microsoft.com/office/mac/office/2008/main" xmlns:mc="http://schemas.openxmlformats.org/markup-compatibility/2006" xmlns:mv="urn:schemas-microsoft-com:mac:vml" xmlns:o="urn:schemas-microsoft-com:office:office" xmlns:r="http://schemas.openxmlformats.org/officeDocument/2006/relationships" xmlns:m="http://schemas.openxmlformats.org/officeDocument/2006/math" xmlns:v="urn:schemas-microsoft-com:vml" xmlns:wp14="http://schemas.microsoft.com/office/word/2010/wordprocessingDrawing" xmlns:wp="http://schemas.openxmlformats.org/drawingml/2006/wordprocessingDrawing" xmlns:w10="urn:schemas-microsoft-com:office:word" xmlns:w="http://schemas.openxmlformats.org/wordprocessingml/2006/main" xmlns:w14="http://schemas.microsoft.com/office/word/2010/wordml" xmlns:wpg="http://schemas.microsoft.com/office/word/2010/wordprocessingGroup" xmlns:wpi="http://schemas.microsoft.com/office/word/2010/wordprocessingInk" xmlns:wne="http://schemas.microsoft.com/office/word/2006/wordml" xmlns:wps="http://schemas.microsoft.com/office/word/2010/wordprocessingShape" mc:Ignorable="w14 wp14">
   <w:endnote w:type="separator" w:id="-1">
     <w:p>
       <w:r>
@@ -5610,7 +6414,7 @@
 </file>
 
 <file path=word/footer1.xml><?xml version="1.0" encoding="utf-8"?>
-<w:ftr xmlns:wpc="http://schemas.microsoft.com/office/word/2010/wordprocessingCanvas" xmlns:mc="http://schemas.openxmlformats.org/markup-compatibility/2006" xmlns:o="urn:schemas-microsoft-com:office:office" xmlns:r="http://schemas.openxmlformats.org/officeDocument/2006/relationships" xmlns:m="http://schemas.openxmlformats.org/officeDocument/2006/math" xmlns:v="urn:schemas-microsoft-com:vml" xmlns:wp14="http://schemas.microsoft.com/office/word/2010/wordprocessingDrawing" xmlns:wp="http://schemas.openxmlformats.org/drawingml/2006/wordprocessingDrawing" xmlns:w10="urn:schemas-microsoft-com:office:word" xmlns:w="http://schemas.openxmlformats.org/wordprocessingml/2006/main" xmlns:w14="http://schemas.microsoft.com/office/word/2010/wordml" xmlns:wpg="http://schemas.microsoft.com/office/word/2010/wordprocessingGroup" xmlns:wpi="http://schemas.microsoft.com/office/word/2010/wordprocessingInk" xmlns:wne="http://schemas.microsoft.com/office/word/2006/wordml" xmlns:wps="http://schemas.microsoft.com/office/word/2010/wordprocessingShape" mc:Ignorable="w14 wp14">
+<w:ftr xmlns:wpc="http://schemas.microsoft.com/office/word/2010/wordprocessingCanvas" xmlns:mo="http://schemas.microsoft.com/office/mac/office/2008/main" xmlns:mc="http://schemas.openxmlformats.org/markup-compatibility/2006" xmlns:mv="urn:schemas-microsoft-com:mac:vml" xmlns:o="urn:schemas-microsoft-com:office:office" xmlns:r="http://schemas.openxmlformats.org/officeDocument/2006/relationships" xmlns:m="http://schemas.openxmlformats.org/officeDocument/2006/math" xmlns:v="urn:schemas-microsoft-com:vml" xmlns:wp14="http://schemas.microsoft.com/office/word/2010/wordprocessingDrawing" xmlns:wp="http://schemas.openxmlformats.org/drawingml/2006/wordprocessingDrawing" xmlns:w10="urn:schemas-microsoft-com:office:word" xmlns:w="http://schemas.openxmlformats.org/wordprocessingml/2006/main" xmlns:w14="http://schemas.microsoft.com/office/word/2010/wordml" xmlns:wpg="http://schemas.microsoft.com/office/word/2010/wordprocessingGroup" xmlns:wpi="http://schemas.microsoft.com/office/word/2010/wordprocessingInk" xmlns:wne="http://schemas.microsoft.com/office/word/2006/wordml" xmlns:wps="http://schemas.microsoft.com/office/word/2010/wordprocessingShape" mc:Ignorable="w14 wp14">
   <w:p>
     <w:pPr>
       <w:pStyle w:val="Fuzeile"/>
@@ -5621,7 +6425,7 @@
     <w:r>
       <w:rPr>
         <w:noProof/>
-        <w:lang w:val="en-US" w:eastAsia="en-US"/>
+        <w:lang w:val="de-DE"/>
       </w:rPr>
       <mc:AlternateContent>
         <mc:Choice Requires="wps">
@@ -5665,7 +6469,7 @@
                         <a:tailEnd/>
                       </a:ln>
                       <a:extLst>
-                        <a:ext uri="{909E8E84-426E-40DD-AFC4-6F175D3DCCD1}">
+                        <a:ext uri="{909E8E84-426E-40dd-AFC4-6F175D3DCCD1}">
                           <a14:hiddenFill xmlns:a14="http://schemas.microsoft.com/office/drawing/2010/main">
                             <a:noFill/>
                           </a14:hiddenFill>
@@ -5713,7 +6517,7 @@
       <w:rPr>
         <w:noProof/>
       </w:rPr>
-      <w:t>3</w:t>
+      <w:t>4</w:t>
     </w:r>
     <w:r>
       <w:rPr>
@@ -5740,7 +6544,7 @@
       <w:rPr>
         <w:noProof/>
       </w:rPr>
-      <w:t>6</w:t>
+      <w:t>7</w:t>
     </w:r>
     <w:r>
       <w:fldChar w:fldCharType="end"/>
@@ -5756,7 +6560,7 @@
 </file>
 
 <file path=word/footnotes.xml><?xml version="1.0" encoding="utf-8"?>
-<w:footnotes xmlns:wpc="http://schemas.microsoft.com/office/word/2010/wordprocessingCanvas" xmlns:mc="http://schemas.openxmlformats.org/markup-compatibility/2006" xmlns:o="urn:schemas-microsoft-com:office:office" xmlns:r="http://schemas.openxmlformats.org/officeDocument/2006/relationships" xmlns:m="http://schemas.openxmlformats.org/officeDocument/2006/math" xmlns:v="urn:schemas-microsoft-com:vml" xmlns:wp14="http://schemas.microsoft.com/office/word/2010/wordprocessingDrawing" xmlns:wp="http://schemas.openxmlformats.org/drawingml/2006/wordprocessingDrawing" xmlns:w10="urn:schemas-microsoft-com:office:word" xmlns:w="http://schemas.openxmlformats.org/wordprocessingml/2006/main" xmlns:w14="http://schemas.microsoft.com/office/word/2010/wordml" xmlns:wpg="http://schemas.microsoft.com/office/word/2010/wordprocessingGroup" xmlns:wpi="http://schemas.microsoft.com/office/word/2010/wordprocessingInk" xmlns:wne="http://schemas.microsoft.com/office/word/2006/wordml" xmlns:wps="http://schemas.microsoft.com/office/word/2010/wordprocessingShape" mc:Ignorable="w14 wp14">
+<w:footnotes xmlns:wpc="http://schemas.microsoft.com/office/word/2010/wordprocessingCanvas" xmlns:mo="http://schemas.microsoft.com/office/mac/office/2008/main" xmlns:mc="http://schemas.openxmlformats.org/markup-compatibility/2006" xmlns:mv="urn:schemas-microsoft-com:mac:vml" xmlns:o="urn:schemas-microsoft-com:office:office" xmlns:r="http://schemas.openxmlformats.org/officeDocument/2006/relationships" xmlns:m="http://schemas.openxmlformats.org/officeDocument/2006/math" xmlns:v="urn:schemas-microsoft-com:vml" xmlns:wp14="http://schemas.microsoft.com/office/word/2010/wordprocessingDrawing" xmlns:wp="http://schemas.openxmlformats.org/drawingml/2006/wordprocessingDrawing" xmlns:w10="urn:schemas-microsoft-com:office:word" xmlns:w="http://schemas.openxmlformats.org/wordprocessingml/2006/main" xmlns:w14="http://schemas.microsoft.com/office/word/2010/wordml" xmlns:wpg="http://schemas.microsoft.com/office/word/2010/wordprocessingGroup" xmlns:wpi="http://schemas.microsoft.com/office/word/2010/wordprocessingInk" xmlns:wne="http://schemas.microsoft.com/office/word/2006/wordml" xmlns:wps="http://schemas.microsoft.com/office/word/2010/wordprocessingShape" mc:Ignorable="w14 wp14">
   <w:footnote w:type="separator" w:id="-1">
     <w:p>
       <w:r>
@@ -5775,7 +6579,7 @@
 </file>
 
 <file path=word/header1.xml><?xml version="1.0" encoding="utf-8"?>
-<w:hdr xmlns:wpc="http://schemas.microsoft.com/office/word/2010/wordprocessingCanvas" xmlns:mc="http://schemas.openxmlformats.org/markup-compatibility/2006" xmlns:o="urn:schemas-microsoft-com:office:office" xmlns:r="http://schemas.openxmlformats.org/officeDocument/2006/relationships" xmlns:m="http://schemas.openxmlformats.org/officeDocument/2006/math" xmlns:v="urn:schemas-microsoft-com:vml" xmlns:wp14="http://schemas.microsoft.com/office/word/2010/wordprocessingDrawing" xmlns:wp="http://schemas.openxmlformats.org/drawingml/2006/wordprocessingDrawing" xmlns:w10="urn:schemas-microsoft-com:office:word" xmlns:w="http://schemas.openxmlformats.org/wordprocessingml/2006/main" xmlns:w14="http://schemas.microsoft.com/office/word/2010/wordml" xmlns:wpg="http://schemas.microsoft.com/office/word/2010/wordprocessingGroup" xmlns:wpi="http://schemas.microsoft.com/office/word/2010/wordprocessingInk" xmlns:wne="http://schemas.microsoft.com/office/word/2006/wordml" xmlns:wps="http://schemas.microsoft.com/office/word/2010/wordprocessingShape" mc:Ignorable="w14 wp14">
+<w:hdr xmlns:wpc="http://schemas.microsoft.com/office/word/2010/wordprocessingCanvas" xmlns:mo="http://schemas.microsoft.com/office/mac/office/2008/main" xmlns:mc="http://schemas.openxmlformats.org/markup-compatibility/2006" xmlns:mv="urn:schemas-microsoft-com:mac:vml" xmlns:o="urn:schemas-microsoft-com:office:office" xmlns:r="http://schemas.openxmlformats.org/officeDocument/2006/relationships" xmlns:m="http://schemas.openxmlformats.org/officeDocument/2006/math" xmlns:v="urn:schemas-microsoft-com:vml" xmlns:wp14="http://schemas.microsoft.com/office/word/2010/wordprocessingDrawing" xmlns:wp="http://schemas.openxmlformats.org/drawingml/2006/wordprocessingDrawing" xmlns:w10="urn:schemas-microsoft-com:office:word" xmlns:w="http://schemas.openxmlformats.org/wordprocessingml/2006/main" xmlns:w14="http://schemas.microsoft.com/office/word/2010/wordml" xmlns:wpg="http://schemas.microsoft.com/office/word/2010/wordprocessingGroup" xmlns:wpi="http://schemas.microsoft.com/office/word/2010/wordprocessingInk" xmlns:wne="http://schemas.microsoft.com/office/word/2006/wordml" xmlns:wps="http://schemas.microsoft.com/office/word/2010/wordprocessingShape" mc:Ignorable="w14 wp14">
   <w:p>
     <w:pPr>
       <w:pStyle w:val="Kopfzeile"/>
@@ -5793,7 +6597,7 @@
         <w:color w:val="000000"/>
         <w:sz w:val="21"/>
         <w:szCs w:val="21"/>
-        <w:lang w:val="en-US" w:eastAsia="en-US"/>
+        <w:lang w:val="de-DE"/>
       </w:rPr>
       <w:drawing>
         <wp:anchor distT="0" distB="0" distL="114300" distR="114300" simplePos="0" relativeHeight="251666432" behindDoc="0" locked="0" layoutInCell="1" allowOverlap="1" wp14:anchorId="548B735B" wp14:editId="04D548FF">
@@ -5859,7 +6663,7 @@
                   </a:ln>
                   <a:extLst>
                     <a:ext uri="{FAA26D3D-D897-4be2-8F04-BA451C77F1D7}">
-                      <ma14:placeholderFlag xmlns:w15="http://schemas.microsoft.com/office/word/2012/wordml" xmlns:ma14="http://schemas.microsoft.com/office/mac/drawingml/2011/main" xmlns:w="http://schemas.openxmlformats.org/wordprocessingml/2006/main" xmlns:w10="urn:schemas-microsoft-com:office:word" xmlns:v="urn:schemas-microsoft-com:vml" xmlns:o="urn:schemas-microsoft-com:office:office" xmlns:mv="urn:schemas-microsoft-com:mac:vml" xmlns:mo="http://schemas.microsoft.com/office/mac/office/2008/main" xmlns=""/>
+                      <ma14:placeholderFlag xmlns:ma14="http://schemas.microsoft.com/office/mac/drawingml/2011/main"/>
                     </a:ext>
                   </a:extLst>
                 </pic:spPr>
@@ -5872,7 +6676,7 @@
     <w:r>
       <w:rPr>
         <w:noProof/>
-        <w:lang w:val="en-US" w:eastAsia="en-US"/>
+        <w:lang w:val="de-DE"/>
       </w:rPr>
       <mc:AlternateContent>
         <mc:Choice Requires="wps">
@@ -5966,7 +6770,7 @@
 </file>
 
 <file path=word/numbering.xml><?xml version="1.0" encoding="utf-8"?>
-<w:numbering xmlns:wpc="http://schemas.microsoft.com/office/word/2010/wordprocessingCanvas" xmlns:mc="http://schemas.openxmlformats.org/markup-compatibility/2006" xmlns:o="urn:schemas-microsoft-com:office:office" xmlns:r="http://schemas.openxmlformats.org/officeDocument/2006/relationships" xmlns:m="http://schemas.openxmlformats.org/officeDocument/2006/math" xmlns:v="urn:schemas-microsoft-com:vml" xmlns:wp14="http://schemas.microsoft.com/office/word/2010/wordprocessingDrawing" xmlns:wp="http://schemas.openxmlformats.org/drawingml/2006/wordprocessingDrawing" xmlns:w10="urn:schemas-microsoft-com:office:word" xmlns:w="http://schemas.openxmlformats.org/wordprocessingml/2006/main" xmlns:w14="http://schemas.microsoft.com/office/word/2010/wordml" xmlns:wpg="http://schemas.microsoft.com/office/word/2010/wordprocessingGroup" xmlns:wpi="http://schemas.microsoft.com/office/word/2010/wordprocessingInk" xmlns:wne="http://schemas.microsoft.com/office/word/2006/wordml" xmlns:wps="http://schemas.microsoft.com/office/word/2010/wordprocessingShape" mc:Ignorable="w14 wp14">
+<w:numbering xmlns:wpc="http://schemas.microsoft.com/office/word/2010/wordprocessingCanvas" xmlns:mo="http://schemas.microsoft.com/office/mac/office/2008/main" xmlns:mc="http://schemas.openxmlformats.org/markup-compatibility/2006" xmlns:mv="urn:schemas-microsoft-com:mac:vml" xmlns:o="urn:schemas-microsoft-com:office:office" xmlns:r="http://schemas.openxmlformats.org/officeDocument/2006/relationships" xmlns:m="http://schemas.openxmlformats.org/officeDocument/2006/math" xmlns:v="urn:schemas-microsoft-com:vml" xmlns:wp14="http://schemas.microsoft.com/office/word/2010/wordprocessingDrawing" xmlns:wp="http://schemas.openxmlformats.org/drawingml/2006/wordprocessingDrawing" xmlns:w10="urn:schemas-microsoft-com:office:word" xmlns:w="http://schemas.openxmlformats.org/wordprocessingml/2006/main" xmlns:w14="http://schemas.microsoft.com/office/word/2010/wordml" xmlns:wpg="http://schemas.microsoft.com/office/word/2010/wordprocessingGroup" xmlns:wpi="http://schemas.microsoft.com/office/word/2010/wordprocessingInk" xmlns:wne="http://schemas.microsoft.com/office/word/2006/wordml" xmlns:wps="http://schemas.microsoft.com/office/word/2010/wordprocessingShape" mc:Ignorable="w14 wp14">
   <w:abstractNum w:abstractNumId="0">
     <w:nsid w:val="FFFFFF89"/>
     <w:multiLevelType w:val="singleLevel"/>
@@ -7690,6 +8494,155 @@
     </w:lvl>
   </w:abstractNum>
   <w:abstractNum w:abstractNumId="16">
+    <w:nsid w:val="401F3949"/>
+    <w:multiLevelType w:val="multilevel"/>
+    <w:tmpl w:val="A8CE6FB4"/>
+    <w:lvl w:ilvl="0">
+      <w:start w:val="1"/>
+      <w:numFmt w:val="bullet"/>
+      <w:lvlText w:val=""/>
+      <w:lvlJc w:val="left"/>
+      <w:pPr>
+        <w:tabs>
+          <w:tab w:val="num" w:pos="720"/>
+        </w:tabs>
+        <w:ind w:left="720" w:hanging="360"/>
+      </w:pPr>
+      <w:rPr>
+        <w:rFonts w:ascii="Symbol" w:hAnsi="Symbol" w:hint="default"/>
+        <w:sz w:val="20"/>
+      </w:rPr>
+    </w:lvl>
+    <w:lvl w:ilvl="1" w:tentative="1">
+      <w:start w:val="1"/>
+      <w:numFmt w:val="bullet"/>
+      <w:lvlText w:val="o"/>
+      <w:lvlJc w:val="left"/>
+      <w:pPr>
+        <w:tabs>
+          <w:tab w:val="num" w:pos="1440"/>
+        </w:tabs>
+        <w:ind w:left="1440" w:hanging="360"/>
+      </w:pPr>
+      <w:rPr>
+        <w:rFonts w:ascii="Courier New" w:hAnsi="Courier New" w:hint="default"/>
+        <w:sz w:val="20"/>
+      </w:rPr>
+    </w:lvl>
+    <w:lvl w:ilvl="2" w:tentative="1">
+      <w:start w:val="1"/>
+      <w:numFmt w:val="bullet"/>
+      <w:lvlText w:val=""/>
+      <w:lvlJc w:val="left"/>
+      <w:pPr>
+        <w:tabs>
+          <w:tab w:val="num" w:pos="2160"/>
+        </w:tabs>
+        <w:ind w:left="2160" w:hanging="360"/>
+      </w:pPr>
+      <w:rPr>
+        <w:rFonts w:ascii="Wingdings" w:hAnsi="Wingdings" w:hint="default"/>
+        <w:sz w:val="20"/>
+      </w:rPr>
+    </w:lvl>
+    <w:lvl w:ilvl="3" w:tentative="1">
+      <w:start w:val="1"/>
+      <w:numFmt w:val="bullet"/>
+      <w:lvlText w:val=""/>
+      <w:lvlJc w:val="left"/>
+      <w:pPr>
+        <w:tabs>
+          <w:tab w:val="num" w:pos="2880"/>
+        </w:tabs>
+        <w:ind w:left="2880" w:hanging="360"/>
+      </w:pPr>
+      <w:rPr>
+        <w:rFonts w:ascii="Wingdings" w:hAnsi="Wingdings" w:hint="default"/>
+        <w:sz w:val="20"/>
+      </w:rPr>
+    </w:lvl>
+    <w:lvl w:ilvl="4" w:tentative="1">
+      <w:start w:val="1"/>
+      <w:numFmt w:val="bullet"/>
+      <w:lvlText w:val=""/>
+      <w:lvlJc w:val="left"/>
+      <w:pPr>
+        <w:tabs>
+          <w:tab w:val="num" w:pos="3600"/>
+        </w:tabs>
+        <w:ind w:left="3600" w:hanging="360"/>
+      </w:pPr>
+      <w:rPr>
+        <w:rFonts w:ascii="Wingdings" w:hAnsi="Wingdings" w:hint="default"/>
+        <w:sz w:val="20"/>
+      </w:rPr>
+    </w:lvl>
+    <w:lvl w:ilvl="5" w:tentative="1">
+      <w:start w:val="1"/>
+      <w:numFmt w:val="bullet"/>
+      <w:lvlText w:val=""/>
+      <w:lvlJc w:val="left"/>
+      <w:pPr>
+        <w:tabs>
+          <w:tab w:val="num" w:pos="4320"/>
+        </w:tabs>
+        <w:ind w:left="4320" w:hanging="360"/>
+      </w:pPr>
+      <w:rPr>
+        <w:rFonts w:ascii="Wingdings" w:hAnsi="Wingdings" w:hint="default"/>
+        <w:sz w:val="20"/>
+      </w:rPr>
+    </w:lvl>
+    <w:lvl w:ilvl="6" w:tentative="1">
+      <w:start w:val="1"/>
+      <w:numFmt w:val="bullet"/>
+      <w:lvlText w:val=""/>
+      <w:lvlJc w:val="left"/>
+      <w:pPr>
+        <w:tabs>
+          <w:tab w:val="num" w:pos="5040"/>
+        </w:tabs>
+        <w:ind w:left="5040" w:hanging="360"/>
+      </w:pPr>
+      <w:rPr>
+        <w:rFonts w:ascii="Wingdings" w:hAnsi="Wingdings" w:hint="default"/>
+        <w:sz w:val="20"/>
+      </w:rPr>
+    </w:lvl>
+    <w:lvl w:ilvl="7" w:tentative="1">
+      <w:start w:val="1"/>
+      <w:numFmt w:val="bullet"/>
+      <w:lvlText w:val=""/>
+      <w:lvlJc w:val="left"/>
+      <w:pPr>
+        <w:tabs>
+          <w:tab w:val="num" w:pos="5760"/>
+        </w:tabs>
+        <w:ind w:left="5760" w:hanging="360"/>
+      </w:pPr>
+      <w:rPr>
+        <w:rFonts w:ascii="Wingdings" w:hAnsi="Wingdings" w:hint="default"/>
+        <w:sz w:val="20"/>
+      </w:rPr>
+    </w:lvl>
+    <w:lvl w:ilvl="8" w:tentative="1">
+      <w:start w:val="1"/>
+      <w:numFmt w:val="bullet"/>
+      <w:lvlText w:val=""/>
+      <w:lvlJc w:val="left"/>
+      <w:pPr>
+        <w:tabs>
+          <w:tab w:val="num" w:pos="6480"/>
+        </w:tabs>
+        <w:ind w:left="6480" w:hanging="360"/>
+      </w:pPr>
+      <w:rPr>
+        <w:rFonts w:ascii="Wingdings" w:hAnsi="Wingdings" w:hint="default"/>
+        <w:sz w:val="20"/>
+      </w:rPr>
+    </w:lvl>
+  </w:abstractNum>
+  <w:abstractNum w:abstractNumId="17">
     <w:nsid w:val="422834E6"/>
     <w:multiLevelType w:val="hybridMultilevel"/>
     <w:tmpl w:val="1034E8E4"/>
@@ -7802,7 +8755,7 @@
       </w:rPr>
     </w:lvl>
   </w:abstractNum>
-  <w:abstractNum w:abstractNumId="17">
+  <w:abstractNum w:abstractNumId="18">
     <w:nsid w:val="491917A4"/>
     <w:multiLevelType w:val="hybridMultilevel"/>
     <w:tmpl w:val="43FC8B98"/>
@@ -7915,7 +8868,156 @@
       </w:rPr>
     </w:lvl>
   </w:abstractNum>
-  <w:abstractNum w:abstractNumId="18">
+  <w:abstractNum w:abstractNumId="19">
+    <w:nsid w:val="49EF2789"/>
+    <w:multiLevelType w:val="multilevel"/>
+    <w:tmpl w:val="D034ED44"/>
+    <w:lvl w:ilvl="0">
+      <w:start w:val="1"/>
+      <w:numFmt w:val="bullet"/>
+      <w:lvlText w:val=""/>
+      <w:lvlJc w:val="left"/>
+      <w:pPr>
+        <w:tabs>
+          <w:tab w:val="num" w:pos="720"/>
+        </w:tabs>
+        <w:ind w:left="720" w:hanging="360"/>
+      </w:pPr>
+      <w:rPr>
+        <w:rFonts w:ascii="Symbol" w:hAnsi="Symbol" w:hint="default"/>
+        <w:sz w:val="20"/>
+      </w:rPr>
+    </w:lvl>
+    <w:lvl w:ilvl="1" w:tentative="1">
+      <w:start w:val="1"/>
+      <w:numFmt w:val="bullet"/>
+      <w:lvlText w:val="o"/>
+      <w:lvlJc w:val="left"/>
+      <w:pPr>
+        <w:tabs>
+          <w:tab w:val="num" w:pos="1440"/>
+        </w:tabs>
+        <w:ind w:left="1440" w:hanging="360"/>
+      </w:pPr>
+      <w:rPr>
+        <w:rFonts w:ascii="Courier New" w:hAnsi="Courier New" w:hint="default"/>
+        <w:sz w:val="20"/>
+      </w:rPr>
+    </w:lvl>
+    <w:lvl w:ilvl="2" w:tentative="1">
+      <w:start w:val="1"/>
+      <w:numFmt w:val="bullet"/>
+      <w:lvlText w:val=""/>
+      <w:lvlJc w:val="left"/>
+      <w:pPr>
+        <w:tabs>
+          <w:tab w:val="num" w:pos="2160"/>
+        </w:tabs>
+        <w:ind w:left="2160" w:hanging="360"/>
+      </w:pPr>
+      <w:rPr>
+        <w:rFonts w:ascii="Wingdings" w:hAnsi="Wingdings" w:hint="default"/>
+        <w:sz w:val="20"/>
+      </w:rPr>
+    </w:lvl>
+    <w:lvl w:ilvl="3" w:tentative="1">
+      <w:start w:val="1"/>
+      <w:numFmt w:val="bullet"/>
+      <w:lvlText w:val=""/>
+      <w:lvlJc w:val="left"/>
+      <w:pPr>
+        <w:tabs>
+          <w:tab w:val="num" w:pos="2880"/>
+        </w:tabs>
+        <w:ind w:left="2880" w:hanging="360"/>
+      </w:pPr>
+      <w:rPr>
+        <w:rFonts w:ascii="Wingdings" w:hAnsi="Wingdings" w:hint="default"/>
+        <w:sz w:val="20"/>
+      </w:rPr>
+    </w:lvl>
+    <w:lvl w:ilvl="4" w:tentative="1">
+      <w:start w:val="1"/>
+      <w:numFmt w:val="bullet"/>
+      <w:lvlText w:val=""/>
+      <w:lvlJc w:val="left"/>
+      <w:pPr>
+        <w:tabs>
+          <w:tab w:val="num" w:pos="3600"/>
+        </w:tabs>
+        <w:ind w:left="3600" w:hanging="360"/>
+      </w:pPr>
+      <w:rPr>
+        <w:rFonts w:ascii="Wingdings" w:hAnsi="Wingdings" w:hint="default"/>
+        <w:sz w:val="20"/>
+      </w:rPr>
+    </w:lvl>
+    <w:lvl w:ilvl="5" w:tentative="1">
+      <w:start w:val="1"/>
+      <w:numFmt w:val="bullet"/>
+      <w:lvlText w:val=""/>
+      <w:lvlJc w:val="left"/>
+      <w:pPr>
+        <w:tabs>
+          <w:tab w:val="num" w:pos="4320"/>
+        </w:tabs>
+        <w:ind w:left="4320" w:hanging="360"/>
+      </w:pPr>
+      <w:rPr>
+        <w:rFonts w:ascii="Wingdings" w:hAnsi="Wingdings" w:hint="default"/>
+        <w:sz w:val="20"/>
+      </w:rPr>
+    </w:lvl>
+    <w:lvl w:ilvl="6" w:tentative="1">
+      <w:start w:val="1"/>
+      <w:numFmt w:val="bullet"/>
+      <w:lvlText w:val=""/>
+      <w:lvlJc w:val="left"/>
+      <w:pPr>
+        <w:tabs>
+          <w:tab w:val="num" w:pos="5040"/>
+        </w:tabs>
+        <w:ind w:left="5040" w:hanging="360"/>
+      </w:pPr>
+      <w:rPr>
+        <w:rFonts w:ascii="Wingdings" w:hAnsi="Wingdings" w:hint="default"/>
+        <w:sz w:val="20"/>
+      </w:rPr>
+    </w:lvl>
+    <w:lvl w:ilvl="7" w:tentative="1">
+      <w:start w:val="1"/>
+      <w:numFmt w:val="bullet"/>
+      <w:lvlText w:val=""/>
+      <w:lvlJc w:val="left"/>
+      <w:pPr>
+        <w:tabs>
+          <w:tab w:val="num" w:pos="5760"/>
+        </w:tabs>
+        <w:ind w:left="5760" w:hanging="360"/>
+      </w:pPr>
+      <w:rPr>
+        <w:rFonts w:ascii="Wingdings" w:hAnsi="Wingdings" w:hint="default"/>
+        <w:sz w:val="20"/>
+      </w:rPr>
+    </w:lvl>
+    <w:lvl w:ilvl="8" w:tentative="1">
+      <w:start w:val="1"/>
+      <w:numFmt w:val="bullet"/>
+      <w:lvlText w:val=""/>
+      <w:lvlJc w:val="left"/>
+      <w:pPr>
+        <w:tabs>
+          <w:tab w:val="num" w:pos="6480"/>
+        </w:tabs>
+        <w:ind w:left="6480" w:hanging="360"/>
+      </w:pPr>
+      <w:rPr>
+        <w:rFonts w:ascii="Wingdings" w:hAnsi="Wingdings" w:hint="default"/>
+        <w:sz w:val="20"/>
+      </w:rPr>
+    </w:lvl>
+  </w:abstractNum>
+  <w:abstractNum w:abstractNumId="20">
     <w:nsid w:val="4EBA041C"/>
     <w:multiLevelType w:val="hybridMultilevel"/>
     <w:tmpl w:val="87D6B472"/>
@@ -8028,7 +9130,7 @@
       </w:rPr>
     </w:lvl>
   </w:abstractNum>
-  <w:abstractNum w:abstractNumId="19">
+  <w:abstractNum w:abstractNumId="21">
     <w:nsid w:val="52E60E64"/>
     <w:multiLevelType w:val="multilevel"/>
     <w:tmpl w:val="A2EA9298"/>
@@ -8122,7 +9224,120 @@
       </w:pPr>
     </w:lvl>
   </w:abstractNum>
-  <w:abstractNum w:abstractNumId="20">
+  <w:abstractNum w:abstractNumId="22">
+    <w:nsid w:val="5564206A"/>
+    <w:multiLevelType w:val="hybridMultilevel"/>
+    <w:tmpl w:val="95F69B82"/>
+    <w:lvl w:ilvl="0" w:tplc="04070001">
+      <w:start w:val="1"/>
+      <w:numFmt w:val="bullet"/>
+      <w:lvlText w:val=""/>
+      <w:lvlJc w:val="left"/>
+      <w:pPr>
+        <w:ind w:left="360" w:hanging="360"/>
+      </w:pPr>
+      <w:rPr>
+        <w:rFonts w:ascii="Symbol" w:hAnsi="Symbol" w:hint="default"/>
+      </w:rPr>
+    </w:lvl>
+    <w:lvl w:ilvl="1" w:tplc="04070003" w:tentative="1">
+      <w:start w:val="1"/>
+      <w:numFmt w:val="bullet"/>
+      <w:lvlText w:val="o"/>
+      <w:lvlJc w:val="left"/>
+      <w:pPr>
+        <w:ind w:left="1080" w:hanging="360"/>
+      </w:pPr>
+      <w:rPr>
+        <w:rFonts w:ascii="Courier New" w:hAnsi="Courier New" w:hint="default"/>
+      </w:rPr>
+    </w:lvl>
+    <w:lvl w:ilvl="2" w:tplc="04070005" w:tentative="1">
+      <w:start w:val="1"/>
+      <w:numFmt w:val="bullet"/>
+      <w:lvlText w:val=""/>
+      <w:lvlJc w:val="left"/>
+      <w:pPr>
+        <w:ind w:left="1800" w:hanging="360"/>
+      </w:pPr>
+      <w:rPr>
+        <w:rFonts w:ascii="Wingdings" w:hAnsi="Wingdings" w:hint="default"/>
+      </w:rPr>
+    </w:lvl>
+    <w:lvl w:ilvl="3" w:tplc="04070001" w:tentative="1">
+      <w:start w:val="1"/>
+      <w:numFmt w:val="bullet"/>
+      <w:lvlText w:val=""/>
+      <w:lvlJc w:val="left"/>
+      <w:pPr>
+        <w:ind w:left="2520" w:hanging="360"/>
+      </w:pPr>
+      <w:rPr>
+        <w:rFonts w:ascii="Symbol" w:hAnsi="Symbol" w:hint="default"/>
+      </w:rPr>
+    </w:lvl>
+    <w:lvl w:ilvl="4" w:tplc="04070003" w:tentative="1">
+      <w:start w:val="1"/>
+      <w:numFmt w:val="bullet"/>
+      <w:lvlText w:val="o"/>
+      <w:lvlJc w:val="left"/>
+      <w:pPr>
+        <w:ind w:left="3240" w:hanging="360"/>
+      </w:pPr>
+      <w:rPr>
+        <w:rFonts w:ascii="Courier New" w:hAnsi="Courier New" w:hint="default"/>
+      </w:rPr>
+    </w:lvl>
+    <w:lvl w:ilvl="5" w:tplc="04070005" w:tentative="1">
+      <w:start w:val="1"/>
+      <w:numFmt w:val="bullet"/>
+      <w:lvlText w:val=""/>
+      <w:lvlJc w:val="left"/>
+      <w:pPr>
+        <w:ind w:left="3960" w:hanging="360"/>
+      </w:pPr>
+      <w:rPr>
+        <w:rFonts w:ascii="Wingdings" w:hAnsi="Wingdings" w:hint="default"/>
+      </w:rPr>
+    </w:lvl>
+    <w:lvl w:ilvl="6" w:tplc="04070001" w:tentative="1">
+      <w:start w:val="1"/>
+      <w:numFmt w:val="bullet"/>
+      <w:lvlText w:val=""/>
+      <w:lvlJc w:val="left"/>
+      <w:pPr>
+        <w:ind w:left="4680" w:hanging="360"/>
+      </w:pPr>
+      <w:rPr>
+        <w:rFonts w:ascii="Symbol" w:hAnsi="Symbol" w:hint="default"/>
+      </w:rPr>
+    </w:lvl>
+    <w:lvl w:ilvl="7" w:tplc="04070003" w:tentative="1">
+      <w:start w:val="1"/>
+      <w:numFmt w:val="bullet"/>
+      <w:lvlText w:val="o"/>
+      <w:lvlJc w:val="left"/>
+      <w:pPr>
+        <w:ind w:left="5400" w:hanging="360"/>
+      </w:pPr>
+      <w:rPr>
+        <w:rFonts w:ascii="Courier New" w:hAnsi="Courier New" w:hint="default"/>
+      </w:rPr>
+    </w:lvl>
+    <w:lvl w:ilvl="8" w:tplc="04070005" w:tentative="1">
+      <w:start w:val="1"/>
+      <w:numFmt w:val="bullet"/>
+      <w:lvlText w:val=""/>
+      <w:lvlJc w:val="left"/>
+      <w:pPr>
+        <w:ind w:left="6120" w:hanging="360"/>
+      </w:pPr>
+      <w:rPr>
+        <w:rFonts w:ascii="Wingdings" w:hAnsi="Wingdings" w:hint="default"/>
+      </w:rPr>
+    </w:lvl>
+  </w:abstractNum>
+  <w:abstractNum w:abstractNumId="23">
     <w:nsid w:val="56E440D4"/>
     <w:multiLevelType w:val="hybridMultilevel"/>
     <w:tmpl w:val="739C8DB6"/>
@@ -8208,7 +9423,7 @@
       </w:pPr>
     </w:lvl>
   </w:abstractNum>
-  <w:abstractNum w:abstractNumId="21">
+  <w:abstractNum w:abstractNumId="24">
     <w:nsid w:val="601A0470"/>
     <w:multiLevelType w:val="hybridMultilevel"/>
     <w:tmpl w:val="EB7ECD8C"/>
@@ -8321,7 +9536,7 @@
       </w:rPr>
     </w:lvl>
   </w:abstractNum>
-  <w:abstractNum w:abstractNumId="22">
+  <w:abstractNum w:abstractNumId="25">
     <w:nsid w:val="60334FA9"/>
     <w:multiLevelType w:val="hybridMultilevel"/>
     <w:tmpl w:val="FB72E900"/>
@@ -8462,7 +9677,7 @@
       </w:rPr>
     </w:lvl>
   </w:abstractNum>
-  <w:abstractNum w:abstractNumId="23">
+  <w:abstractNum w:abstractNumId="26">
     <w:nsid w:val="62261157"/>
     <w:multiLevelType w:val="hybridMultilevel"/>
     <w:tmpl w:val="E9667964"/>
@@ -8575,7 +9790,156 @@
       </w:rPr>
     </w:lvl>
   </w:abstractNum>
-  <w:abstractNum w:abstractNumId="24">
+  <w:abstractNum w:abstractNumId="27">
+    <w:nsid w:val="69D2700F"/>
+    <w:multiLevelType w:val="multilevel"/>
+    <w:tmpl w:val="A00EA9AE"/>
+    <w:lvl w:ilvl="0">
+      <w:start w:val="1"/>
+      <w:numFmt w:val="bullet"/>
+      <w:lvlText w:val=""/>
+      <w:lvlJc w:val="left"/>
+      <w:pPr>
+        <w:tabs>
+          <w:tab w:val="num" w:pos="720"/>
+        </w:tabs>
+        <w:ind w:left="720" w:hanging="360"/>
+      </w:pPr>
+      <w:rPr>
+        <w:rFonts w:ascii="Symbol" w:hAnsi="Symbol" w:hint="default"/>
+        <w:sz w:val="20"/>
+      </w:rPr>
+    </w:lvl>
+    <w:lvl w:ilvl="1" w:tentative="1">
+      <w:start w:val="1"/>
+      <w:numFmt w:val="bullet"/>
+      <w:lvlText w:val="o"/>
+      <w:lvlJc w:val="left"/>
+      <w:pPr>
+        <w:tabs>
+          <w:tab w:val="num" w:pos="1440"/>
+        </w:tabs>
+        <w:ind w:left="1440" w:hanging="360"/>
+      </w:pPr>
+      <w:rPr>
+        <w:rFonts w:ascii="Courier New" w:hAnsi="Courier New" w:hint="default"/>
+        <w:sz w:val="20"/>
+      </w:rPr>
+    </w:lvl>
+    <w:lvl w:ilvl="2" w:tentative="1">
+      <w:start w:val="1"/>
+      <w:numFmt w:val="bullet"/>
+      <w:lvlText w:val=""/>
+      <w:lvlJc w:val="left"/>
+      <w:pPr>
+        <w:tabs>
+          <w:tab w:val="num" w:pos="2160"/>
+        </w:tabs>
+        <w:ind w:left="2160" w:hanging="360"/>
+      </w:pPr>
+      <w:rPr>
+        <w:rFonts w:ascii="Wingdings" w:hAnsi="Wingdings" w:hint="default"/>
+        <w:sz w:val="20"/>
+      </w:rPr>
+    </w:lvl>
+    <w:lvl w:ilvl="3" w:tentative="1">
+      <w:start w:val="1"/>
+      <w:numFmt w:val="bullet"/>
+      <w:lvlText w:val=""/>
+      <w:lvlJc w:val="left"/>
+      <w:pPr>
+        <w:tabs>
+          <w:tab w:val="num" w:pos="2880"/>
+        </w:tabs>
+        <w:ind w:left="2880" w:hanging="360"/>
+      </w:pPr>
+      <w:rPr>
+        <w:rFonts w:ascii="Wingdings" w:hAnsi="Wingdings" w:hint="default"/>
+        <w:sz w:val="20"/>
+      </w:rPr>
+    </w:lvl>
+    <w:lvl w:ilvl="4" w:tentative="1">
+      <w:start w:val="1"/>
+      <w:numFmt w:val="bullet"/>
+      <w:lvlText w:val=""/>
+      <w:lvlJc w:val="left"/>
+      <w:pPr>
+        <w:tabs>
+          <w:tab w:val="num" w:pos="3600"/>
+        </w:tabs>
+        <w:ind w:left="3600" w:hanging="360"/>
+      </w:pPr>
+      <w:rPr>
+        <w:rFonts w:ascii="Wingdings" w:hAnsi="Wingdings" w:hint="default"/>
+        <w:sz w:val="20"/>
+      </w:rPr>
+    </w:lvl>
+    <w:lvl w:ilvl="5" w:tentative="1">
+      <w:start w:val="1"/>
+      <w:numFmt w:val="bullet"/>
+      <w:lvlText w:val=""/>
+      <w:lvlJc w:val="left"/>
+      <w:pPr>
+        <w:tabs>
+          <w:tab w:val="num" w:pos="4320"/>
+        </w:tabs>
+        <w:ind w:left="4320" w:hanging="360"/>
+      </w:pPr>
+      <w:rPr>
+        <w:rFonts w:ascii="Wingdings" w:hAnsi="Wingdings" w:hint="default"/>
+        <w:sz w:val="20"/>
+      </w:rPr>
+    </w:lvl>
+    <w:lvl w:ilvl="6" w:tentative="1">
+      <w:start w:val="1"/>
+      <w:numFmt w:val="bullet"/>
+      <w:lvlText w:val=""/>
+      <w:lvlJc w:val="left"/>
+      <w:pPr>
+        <w:tabs>
+          <w:tab w:val="num" w:pos="5040"/>
+        </w:tabs>
+        <w:ind w:left="5040" w:hanging="360"/>
+      </w:pPr>
+      <w:rPr>
+        <w:rFonts w:ascii="Wingdings" w:hAnsi="Wingdings" w:hint="default"/>
+        <w:sz w:val="20"/>
+      </w:rPr>
+    </w:lvl>
+    <w:lvl w:ilvl="7" w:tentative="1">
+      <w:start w:val="1"/>
+      <w:numFmt w:val="bullet"/>
+      <w:lvlText w:val=""/>
+      <w:lvlJc w:val="left"/>
+      <w:pPr>
+        <w:tabs>
+          <w:tab w:val="num" w:pos="5760"/>
+        </w:tabs>
+        <w:ind w:left="5760" w:hanging="360"/>
+      </w:pPr>
+      <w:rPr>
+        <w:rFonts w:ascii="Wingdings" w:hAnsi="Wingdings" w:hint="default"/>
+        <w:sz w:val="20"/>
+      </w:rPr>
+    </w:lvl>
+    <w:lvl w:ilvl="8" w:tentative="1">
+      <w:start w:val="1"/>
+      <w:numFmt w:val="bullet"/>
+      <w:lvlText w:val=""/>
+      <w:lvlJc w:val="left"/>
+      <w:pPr>
+        <w:tabs>
+          <w:tab w:val="num" w:pos="6480"/>
+        </w:tabs>
+        <w:ind w:left="6480" w:hanging="360"/>
+      </w:pPr>
+      <w:rPr>
+        <w:rFonts w:ascii="Wingdings" w:hAnsi="Wingdings" w:hint="default"/>
+        <w:sz w:val="20"/>
+      </w:rPr>
+    </w:lvl>
+  </w:abstractNum>
+  <w:abstractNum w:abstractNumId="28">
     <w:nsid w:val="7C8258B5"/>
     <w:multiLevelType w:val="hybridMultilevel"/>
     <w:tmpl w:val="DCE60F82"/>
@@ -8661,7 +10025,7 @@
       </w:pPr>
     </w:lvl>
   </w:abstractNum>
-  <w:abstractNum w:abstractNumId="25">
+  <w:abstractNum w:abstractNumId="29">
     <w:nsid w:val="7E990AAC"/>
     <w:multiLevelType w:val="hybridMultilevel"/>
     <w:tmpl w:val="C2CC99D6"/>
@@ -8779,7 +10143,7 @@
     </w:lvl>
   </w:abstractNum>
   <w:num w:numId="1">
-    <w:abstractNumId w:val="22"/>
+    <w:abstractNumId w:val="25"/>
   </w:num>
   <w:num w:numId="2">
     <w:abstractNumId w:val="5"/>
@@ -8788,16 +10152,16 @@
     <w:abstractNumId w:val="12"/>
   </w:num>
   <w:num w:numId="4">
-    <w:abstractNumId w:val="25"/>
+    <w:abstractNumId w:val="29"/>
   </w:num>
   <w:num w:numId="5">
     <w:abstractNumId w:val="4"/>
   </w:num>
   <w:num w:numId="6">
-    <w:abstractNumId w:val="20"/>
+    <w:abstractNumId w:val="23"/>
   </w:num>
   <w:num w:numId="7">
-    <w:abstractNumId w:val="19"/>
+    <w:abstractNumId w:val="21"/>
   </w:num>
   <w:num w:numId="8">
     <w:abstractNumId w:val="13"/>
@@ -8809,22 +10173,22 @@
     <w:abstractNumId w:val="15"/>
   </w:num>
   <w:num w:numId="11">
+    <w:abstractNumId w:val="28"/>
+  </w:num>
+  <w:num w:numId="12">
     <w:abstractNumId w:val="24"/>
   </w:num>
-  <w:num w:numId="12">
-    <w:abstractNumId w:val="21"/>
-  </w:num>
   <w:num w:numId="13">
-    <w:abstractNumId w:val="16"/>
+    <w:abstractNumId w:val="17"/>
   </w:num>
   <w:num w:numId="14">
     <w:abstractNumId w:val="11"/>
   </w:num>
   <w:num w:numId="15">
-    <w:abstractNumId w:val="23"/>
+    <w:abstractNumId w:val="26"/>
   </w:num>
   <w:num w:numId="16">
-    <w:abstractNumId w:val="18"/>
+    <w:abstractNumId w:val="20"/>
   </w:num>
   <w:num w:numId="17">
     <w:abstractNumId w:val="3"/>
@@ -8836,7 +10200,7 @@
     <w:abstractNumId w:val="14"/>
   </w:num>
   <w:num w:numId="20">
-    <w:abstractNumId w:val="17"/>
+    <w:abstractNumId w:val="18"/>
   </w:num>
   <w:num w:numId="21">
     <w:abstractNumId w:val="7"/>
@@ -8850,6 +10214,18 @@
   <w:num w:numId="24">
     <w:abstractNumId w:val="10"/>
   </w:num>
+  <w:num w:numId="25">
+    <w:abstractNumId w:val="27"/>
+  </w:num>
+  <w:num w:numId="26">
+    <w:abstractNumId w:val="22"/>
+  </w:num>
+  <w:num w:numId="27">
+    <w:abstractNumId w:val="19"/>
+  </w:num>
+  <w:num w:numId="28">
+    <w:abstractNumId w:val="16"/>
+  </w:num>
   <w:numIdMacAtCleanup w:val="17"/>
 </w:numbering>
 </file>
@@ -8867,7 +10243,7 @@
     </w:rPrDefault>
     <w:pPrDefault/>
   </w:docDefaults>
-  <w:latentStyles w:defLockedState="0" w:defUIPriority="0" w:defSemiHidden="1" w:defUnhideWhenUsed="1" w:defQFormat="0" w:count="267">
+  <w:latentStyles w:defLockedState="0" w:defUIPriority="0" w:defSemiHidden="1" w:defUnhideWhenUsed="1" w:defQFormat="0" w:count="276">
     <w:lsdException w:name="Normal" w:semiHidden="0" w:unhideWhenUsed="0" w:qFormat="1"/>
     <w:lsdException w:name="heading 1" w:semiHidden="0" w:uiPriority="9" w:unhideWhenUsed="0" w:qFormat="1"/>
     <w:lsdException w:name="heading 2" w:semiHidden="0" w:uiPriority="9" w:unhideWhenUsed="0" w:qFormat="1"/>
@@ -9032,7 +10408,7 @@
     <w:name w:val="heading 1"/>
     <w:basedOn w:val="Standard"/>
     <w:next w:val="Standard"/>
-    <w:link w:val="berschrift1Zchn"/>
+    <w:link w:val="berschrift1Zeichen"/>
     <w:autoRedefine/>
     <w:uiPriority w:val="9"/>
     <w:qFormat/>
@@ -9062,7 +10438,7 @@
     <w:name w:val="heading 2"/>
     <w:basedOn w:val="Standard"/>
     <w:next w:val="Standard"/>
-    <w:link w:val="berschrift2Zchn"/>
+    <w:link w:val="berschrift2Zeichen"/>
     <w:autoRedefine/>
     <w:uiPriority w:val="9"/>
     <w:qFormat/>
@@ -9160,7 +10536,7 @@
     <w:name w:val="heading 6"/>
     <w:basedOn w:val="Standard"/>
     <w:next w:val="Standard"/>
-    <w:link w:val="berschrift6Zchn"/>
+    <w:link w:val="berschrift6Zeichen"/>
     <w:unhideWhenUsed/>
     <w:qFormat/>
     <w:rsid w:val="00C048A1"/>
@@ -9185,7 +10561,7 @@
     <w:name w:val="heading 7"/>
     <w:basedOn w:val="Standard"/>
     <w:next w:val="Standard"/>
-    <w:link w:val="berschrift7Zchn"/>
+    <w:link w:val="berschrift7Zeichen"/>
     <w:unhideWhenUsed/>
     <w:qFormat/>
     <w:rsid w:val="00C048A1"/>
@@ -9210,7 +10586,7 @@
     <w:name w:val="heading 8"/>
     <w:basedOn w:val="Standard"/>
     <w:next w:val="Standard"/>
-    <w:link w:val="berschrift8Zchn"/>
+    <w:link w:val="berschrift8Zeichen"/>
     <w:unhideWhenUsed/>
     <w:qFormat/>
     <w:rsid w:val="00C048A1"/>
@@ -9235,7 +10611,7 @@
     <w:name w:val="heading 9"/>
     <w:basedOn w:val="Standard"/>
     <w:next w:val="Standard"/>
-    <w:link w:val="berschrift9Zchn"/>
+    <w:link w:val="berschrift9Zeichen"/>
     <w:semiHidden/>
     <w:unhideWhenUsed/>
     <w:qFormat/>
@@ -9259,7 +10635,7 @@
       <w:szCs w:val="20"/>
     </w:rPr>
   </w:style>
-  <w:style w:type="character" w:default="1" w:styleId="Absatz-Standardschriftart">
+  <w:style w:type="character" w:default="1" w:styleId="Absatzstandardschriftart">
     <w:name w:val="Default Paragraph Font"/>
     <w:uiPriority w:val="1"/>
     <w:semiHidden/>
@@ -9411,7 +10787,7 @@
   </w:style>
   <w:style w:type="character" w:styleId="Funotenzeichen">
     <w:name w:val="footnote reference"/>
-    <w:basedOn w:val="Absatz-Standardschriftart"/>
+    <w:basedOn w:val="Absatzstandardschriftart"/>
     <w:semiHidden/>
     <w:rsid w:val="00F712D0"/>
     <w:rPr>
@@ -9446,7 +10822,7 @@
   <w:style w:type="paragraph" w:styleId="Funotentext">
     <w:name w:val="footnote text"/>
     <w:basedOn w:val="Standard"/>
-    <w:link w:val="FunotentextZchn"/>
+    <w:link w:val="FunotentextZeichen"/>
     <w:semiHidden/>
     <w:rsid w:val="00F712D0"/>
     <w:pPr>
@@ -9494,9 +10870,9 @@
       </w:numPr>
     </w:pPr>
   </w:style>
-  <w:style w:type="character" w:styleId="Hyperlink">
+  <w:style w:type="character" w:styleId="Link">
     <w:name w:val="Hyperlink"/>
-    <w:basedOn w:val="Absatz-Standardschriftart"/>
+    <w:basedOn w:val="Absatzstandardschriftart"/>
     <w:uiPriority w:val="99"/>
     <w:rsid w:val="00A11108"/>
     <w:rPr>
@@ -9521,7 +10897,7 @@
   </w:style>
   <w:style w:type="character" w:styleId="Kommentarzeichen">
     <w:name w:val="annotation reference"/>
-    <w:basedOn w:val="Absatz-Standardschriftart"/>
+    <w:basedOn w:val="Absatzstandardschriftart"/>
     <w:uiPriority w:val="99"/>
     <w:semiHidden/>
     <w:rsid w:val="00C2294F"/>
@@ -9533,7 +10909,7 @@
   <w:style w:type="paragraph" w:styleId="Kommentartext">
     <w:name w:val="annotation text"/>
     <w:basedOn w:val="Standard"/>
-    <w:link w:val="KommentartextZchn"/>
+    <w:link w:val="KommentartextZeichen"/>
     <w:semiHidden/>
     <w:rsid w:val="00C2294F"/>
     <w:rPr>
@@ -9576,7 +10952,7 @@
   </w:style>
   <w:style w:type="character" w:customStyle="1" w:styleId="CodeComment">
     <w:name w:val="CodeComment"/>
-    <w:basedOn w:val="Absatz-Standardschriftart"/>
+    <w:basedOn w:val="Absatzstandardschriftart"/>
     <w:rsid w:val="00EA3E12"/>
     <w:rPr>
       <w:b/>
@@ -9598,9 +10974,9 @@
       <w:lang w:val="en-US" w:eastAsia="en-US"/>
     </w:rPr>
   </w:style>
-  <w:style w:type="character" w:customStyle="1" w:styleId="berschrift2Zchn">
-    <w:name w:val="Überschrift 2 Zchn"/>
-    <w:basedOn w:val="Absatz-Standardschriftart"/>
+  <w:style w:type="character" w:customStyle="1" w:styleId="berschrift2Zeichen">
+    <w:name w:val="Überschrift 2 Zeichen"/>
+    <w:basedOn w:val="Absatzstandardschriftart"/>
     <w:link w:val="berschrift2"/>
     <w:uiPriority w:val="9"/>
     <w:rsid w:val="006C4D10"/>
@@ -9673,9 +11049,9 @@
       <w:szCs w:val="20"/>
     </w:rPr>
   </w:style>
-  <w:style w:type="character" w:styleId="BesuchterHyperlink">
+  <w:style w:type="character" w:styleId="GesichteterLink">
     <w:name w:val="FollowedHyperlink"/>
-    <w:basedOn w:val="Absatz-Standardschriftart"/>
+    <w:basedOn w:val="Absatzstandardschriftart"/>
     <w:rsid w:val="00C67B0B"/>
     <w:rPr>
       <w:color w:val="800080"/>
@@ -9684,7 +11060,7 @@
   </w:style>
   <w:style w:type="character" w:styleId="Seitenzahl">
     <w:name w:val="page number"/>
-    <w:basedOn w:val="Absatz-Standardschriftart"/>
+    <w:basedOn w:val="Absatzstandardschriftart"/>
     <w:rsid w:val="00715CBF"/>
   </w:style>
   <w:style w:type="paragraph" w:customStyle="1" w:styleId="CellHeader">
@@ -9702,7 +11078,7 @@
   </w:style>
   <w:style w:type="character" w:customStyle="1" w:styleId="cellCar">
     <w:name w:val="cell Car"/>
-    <w:basedOn w:val="Absatz-Standardschriftart"/>
+    <w:basedOn w:val="Absatzstandardschriftart"/>
     <w:link w:val="cell"/>
     <w:rsid w:val="00A11108"/>
     <w:rPr>
@@ -9786,7 +11162,7 @@
   </w:style>
   <w:style w:type="character" w:customStyle="1" w:styleId="Code">
     <w:name w:val="Code"/>
-    <w:basedOn w:val="Absatz-Standardschriftart"/>
+    <w:basedOn w:val="Absatzstandardschriftart"/>
     <w:rsid w:val="00124D52"/>
     <w:rPr>
       <w:rFonts w:ascii="Courier New" w:hAnsi="Courier New"/>
@@ -9799,7 +11175,7 @@
   </w:style>
   <w:style w:type="character" w:customStyle="1" w:styleId="deck">
     <w:name w:val="deck"/>
-    <w:basedOn w:val="Absatz-Standardschriftart"/>
+    <w:basedOn w:val="Absatzstandardschriftart"/>
     <w:rsid w:val="00B339BB"/>
   </w:style>
   <w:style w:type="paragraph" w:customStyle="1" w:styleId="Appendix">
@@ -10031,7 +11407,7 @@
   </w:style>
   <w:style w:type="character" w:customStyle="1" w:styleId="StyleLatinArialComplexArialLatin16ptLatinBold0">
     <w:name w:val="Style (Latin) Arial (Complex) Arial (Latin) 16 pt (Latin) Bold"/>
-    <w:basedOn w:val="Absatz-Standardschriftart"/>
+    <w:basedOn w:val="Absatzstandardschriftart"/>
     <w:rsid w:val="00A11108"/>
     <w:rPr>
       <w:rFonts w:ascii="Calibri" w:hAnsi="Calibri" w:cs="Arial"/>
@@ -10156,9 +11532,9 @@
       </w:tcPr>
     </w:tblStylePr>
   </w:style>
-  <w:style w:type="character" w:customStyle="1" w:styleId="berschrift6Zchn">
-    <w:name w:val="Überschrift 6 Zchn"/>
-    <w:basedOn w:val="Absatz-Standardschriftart"/>
+  <w:style w:type="character" w:customStyle="1" w:styleId="berschrift6Zeichen">
+    <w:name w:val="Überschrift 6 Zeichen"/>
+    <w:basedOn w:val="Absatzstandardschriftart"/>
     <w:link w:val="berschrift6"/>
     <w:rsid w:val="00C048A1"/>
     <w:rPr>
@@ -10170,9 +11546,9 @@
       <w:lang w:val="en-GB"/>
     </w:rPr>
   </w:style>
-  <w:style w:type="character" w:customStyle="1" w:styleId="berschrift7Zchn">
-    <w:name w:val="Überschrift 7 Zchn"/>
-    <w:basedOn w:val="Absatz-Standardschriftart"/>
+  <w:style w:type="character" w:customStyle="1" w:styleId="berschrift7Zeichen">
+    <w:name w:val="Überschrift 7 Zeichen"/>
+    <w:basedOn w:val="Absatzstandardschriftart"/>
     <w:link w:val="berschrift7"/>
     <w:rsid w:val="00C048A1"/>
     <w:rPr>
@@ -10184,9 +11560,9 @@
       <w:lang w:val="en-GB"/>
     </w:rPr>
   </w:style>
-  <w:style w:type="character" w:customStyle="1" w:styleId="berschrift8Zchn">
-    <w:name w:val="Überschrift 8 Zchn"/>
-    <w:basedOn w:val="Absatz-Standardschriftart"/>
+  <w:style w:type="character" w:customStyle="1" w:styleId="berschrift8Zeichen">
+    <w:name w:val="Überschrift 8 Zeichen"/>
+    <w:basedOn w:val="Absatzstandardschriftart"/>
     <w:link w:val="berschrift8"/>
     <w:rsid w:val="00C048A1"/>
     <w:rPr>
@@ -10197,9 +11573,9 @@
       <w:lang w:val="en-GB"/>
     </w:rPr>
   </w:style>
-  <w:style w:type="character" w:customStyle="1" w:styleId="berschrift9Zchn">
-    <w:name w:val="Überschrift 9 Zchn"/>
-    <w:basedOn w:val="Absatz-Standardschriftart"/>
+  <w:style w:type="character" w:customStyle="1" w:styleId="berschrift9Zeichen">
+    <w:name w:val="Überschrift 9 Zeichen"/>
+    <w:basedOn w:val="Absatzstandardschriftart"/>
     <w:link w:val="berschrift9"/>
     <w:semiHidden/>
     <w:rsid w:val="00C048A1"/>
@@ -10215,7 +11591,7 @@
   </w:style>
   <w:style w:type="character" w:customStyle="1" w:styleId="apple-converted-space">
     <w:name w:val="apple-converted-space"/>
-    <w:basedOn w:val="Absatz-Standardschriftart"/>
+    <w:basedOn w:val="Absatzstandardschriftart"/>
     <w:rsid w:val="00AC5BA1"/>
   </w:style>
   <w:style w:type="paragraph" w:customStyle="1" w:styleId="Koptekst2">
@@ -10255,9 +11631,9 @@
       <w:lang w:val="nl-NL" w:eastAsia="en-US"/>
     </w:rPr>
   </w:style>
-  <w:style w:type="character" w:customStyle="1" w:styleId="KommentartextZchn">
-    <w:name w:val="Kommentartext Zchn"/>
-    <w:basedOn w:val="Absatz-Standardschriftart"/>
+  <w:style w:type="character" w:customStyle="1" w:styleId="KommentartextZeichen">
+    <w:name w:val="Kommentartext Zeichen"/>
+    <w:basedOn w:val="Absatzstandardschriftart"/>
     <w:link w:val="Kommentartext"/>
     <w:uiPriority w:val="99"/>
     <w:semiHidden/>
@@ -10315,7 +11691,7 @@
   </w:style>
   <w:style w:type="character" w:customStyle="1" w:styleId="bulletChar">
     <w:name w:val="bullet Char"/>
-    <w:basedOn w:val="Absatz-Standardschriftart"/>
+    <w:basedOn w:val="Absatzstandardschriftart"/>
     <w:link w:val="bullet"/>
     <w:rsid w:val="005B1FE0"/>
     <w:rPr>
@@ -10324,9 +11700,9 @@
       <w:lang w:val="fi-FI" w:eastAsia="en-GB"/>
     </w:rPr>
   </w:style>
-  <w:style w:type="character" w:styleId="Fett">
+  <w:style w:type="character" w:styleId="Betont">
     <w:name w:val="Strong"/>
-    <w:basedOn w:val="Absatz-Standardschriftart"/>
+    <w:basedOn w:val="Absatzstandardschriftart"/>
     <w:uiPriority w:val="22"/>
     <w:qFormat/>
     <w:rsid w:val="0081190F"/>
@@ -10383,9 +11759,9 @@
       </w:tcPr>
     </w:tblStylePr>
   </w:style>
-  <w:style w:type="character" w:customStyle="1" w:styleId="FunotentextZchn">
-    <w:name w:val="Fußnotentext Zchn"/>
-    <w:basedOn w:val="Absatz-Standardschriftart"/>
+  <w:style w:type="character" w:customStyle="1" w:styleId="FunotentextZeichen">
+    <w:name w:val="Fußnotentext Zeichen"/>
+    <w:basedOn w:val="Absatzstandardschriftart"/>
     <w:link w:val="Funotentext"/>
     <w:semiHidden/>
     <w:rsid w:val="00CE1C5A"/>
@@ -10396,9 +11772,9 @@
       <w:lang w:val="en-GB" w:eastAsia="he-IL" w:bidi="he-IL"/>
     </w:rPr>
   </w:style>
-  <w:style w:type="character" w:styleId="Hervorhebung">
+  <w:style w:type="character" w:styleId="Herausstellen">
     <w:name w:val="Emphasis"/>
-    <w:basedOn w:val="Absatz-Standardschriftart"/>
+    <w:basedOn w:val="Absatzstandardschriftart"/>
     <w:uiPriority w:val="20"/>
     <w:qFormat/>
     <w:rsid w:val="005B6E8A"/>
@@ -10410,7 +11786,7 @@
   <w:style w:type="paragraph" w:styleId="Dokumentstruktur">
     <w:name w:val="Document Map"/>
     <w:basedOn w:val="Standard"/>
-    <w:link w:val="DokumentstrukturZchn"/>
+    <w:link w:val="DokumentstrukturZeichen"/>
     <w:semiHidden/>
     <w:unhideWhenUsed/>
     <w:rsid w:val="005C68B9"/>
@@ -10422,9 +11798,9 @@
       <w:szCs w:val="24"/>
     </w:rPr>
   </w:style>
-  <w:style w:type="character" w:customStyle="1" w:styleId="DokumentstrukturZchn">
-    <w:name w:val="Dokumentstruktur Zchn"/>
-    <w:basedOn w:val="Absatz-Standardschriftart"/>
+  <w:style w:type="character" w:customStyle="1" w:styleId="DokumentstrukturZeichen">
+    <w:name w:val="Dokumentstruktur Zeichen"/>
+    <w:basedOn w:val="Absatzstandardschriftart"/>
     <w:link w:val="Dokumentstruktur"/>
     <w:semiHidden/>
     <w:rsid w:val="005C68B9"/>
@@ -10435,7 +11811,7 @@
   </w:style>
   <w:style w:type="character" w:styleId="Platzhaltertext">
     <w:name w:val="Placeholder Text"/>
-    <w:basedOn w:val="Absatz-Standardschriftart"/>
+    <w:basedOn w:val="Absatzstandardschriftart"/>
     <w:uiPriority w:val="99"/>
     <w:semiHidden/>
     <w:rsid w:val="00B544D4"/>
@@ -10459,7 +11835,7 @@
   </w:style>
   <w:style w:type="character" w:customStyle="1" w:styleId="RowHeading">
     <w:name w:val="Row Heading"/>
-    <w:basedOn w:val="Absatz-Standardschriftart"/>
+    <w:basedOn w:val="Absatzstandardschriftart"/>
     <w:rsid w:val="00B544D4"/>
     <w:rPr>
       <w:rFonts w:ascii="Verdana" w:hAnsi="Verdana"/>
@@ -10470,7 +11846,7 @@
   </w:style>
   <w:style w:type="character" w:styleId="SchwacheHervorhebung">
     <w:name w:val="Subtle Emphasis"/>
-    <w:basedOn w:val="Absatz-Standardschriftart"/>
+    <w:basedOn w:val="Absatzstandardschriftart"/>
     <w:uiPriority w:val="19"/>
     <w:qFormat/>
     <w:rsid w:val="00B544D4"/>
@@ -10482,12 +11858,12 @@
   </w:style>
   <w:style w:type="character" w:customStyle="1" w:styleId="property">
     <w:name w:val="property"/>
-    <w:basedOn w:val="Absatz-Standardschriftart"/>
+    <w:basedOn w:val="Absatzstandardschriftart"/>
     <w:rsid w:val="00B544D4"/>
   </w:style>
   <w:style w:type="character" w:customStyle="1" w:styleId="type-string">
     <w:name w:val="type-string"/>
-    <w:basedOn w:val="Absatz-Standardschriftart"/>
+    <w:basedOn w:val="Absatzstandardschriftart"/>
     <w:rsid w:val="00B544D4"/>
   </w:style>
   <w:style w:type="paragraph" w:customStyle="1" w:styleId="Normal2">
@@ -10503,9 +11879,9 @@
       <w:lang w:val="en-US" w:eastAsia="ja-JP"/>
     </w:rPr>
   </w:style>
-  <w:style w:type="character" w:customStyle="1" w:styleId="berschrift1Zchn">
-    <w:name w:val="Überschrift 1 Zchn"/>
-    <w:basedOn w:val="Absatz-Standardschriftart"/>
+  <w:style w:type="character" w:customStyle="1" w:styleId="berschrift1Zeichen">
+    <w:name w:val="Überschrift 1 Zeichen"/>
+    <w:basedOn w:val="Absatzstandardschriftart"/>
     <w:link w:val="berschrift1"/>
     <w:uiPriority w:val="9"/>
     <w:rsid w:val="006C4D10"/>
@@ -10565,7 +11941,7 @@
 </file>
 
 <file path=word/stylesWithEffects.xml><?xml version="1.0" encoding="utf-8"?>
-<w:styles xmlns:wpc="http://schemas.microsoft.com/office/word/2010/wordprocessingCanvas" xmlns:mc="http://schemas.openxmlformats.org/markup-compatibility/2006" xmlns:o="urn:schemas-microsoft-com:office:office" xmlns:r="http://schemas.openxmlformats.org/officeDocument/2006/relationships" xmlns:m="http://schemas.openxmlformats.org/officeDocument/2006/math" xmlns:v="urn:schemas-microsoft-com:vml" xmlns:wp14="http://schemas.microsoft.com/office/word/2010/wordprocessingDrawing" xmlns:wp="http://schemas.openxmlformats.org/drawingml/2006/wordprocessingDrawing" xmlns:w10="urn:schemas-microsoft-com:office:word" xmlns:w="http://schemas.openxmlformats.org/wordprocessingml/2006/main" xmlns:w14="http://schemas.microsoft.com/office/word/2010/wordml" xmlns:wpg="http://schemas.microsoft.com/office/word/2010/wordprocessingGroup" xmlns:wpi="http://schemas.microsoft.com/office/word/2010/wordprocessingInk" xmlns:wne="http://schemas.microsoft.com/office/word/2006/wordml" xmlns:wps="http://schemas.microsoft.com/office/word/2010/wordprocessingShape" mc:Ignorable="w14 wp14">
+<w:styles xmlns:wpc="http://schemas.microsoft.com/office/word/2010/wordprocessingCanvas" xmlns:mo="http://schemas.microsoft.com/office/mac/office/2008/main" xmlns:mc="http://schemas.openxmlformats.org/markup-compatibility/2006" xmlns:mv="urn:schemas-microsoft-com:mac:vml" xmlns:o="urn:schemas-microsoft-com:office:office" xmlns:r="http://schemas.openxmlformats.org/officeDocument/2006/relationships" xmlns:m="http://schemas.openxmlformats.org/officeDocument/2006/math" xmlns:v="urn:schemas-microsoft-com:vml" xmlns:wp14="http://schemas.microsoft.com/office/word/2010/wordprocessingDrawing" xmlns:wp="http://schemas.openxmlformats.org/drawingml/2006/wordprocessingDrawing" xmlns:w10="urn:schemas-microsoft-com:office:word" xmlns:w="http://schemas.openxmlformats.org/wordprocessingml/2006/main" xmlns:w14="http://schemas.microsoft.com/office/word/2010/wordml" xmlns:wpg="http://schemas.microsoft.com/office/word/2010/wordprocessingGroup" xmlns:wpi="http://schemas.microsoft.com/office/word/2010/wordprocessingInk" xmlns:wne="http://schemas.microsoft.com/office/word/2006/wordml" xmlns:wps="http://schemas.microsoft.com/office/word/2010/wordprocessingShape" mc:Ignorable="w14 wp14">
   <w:docDefaults>
     <w:rPrDefault>
       <w:rPr>
@@ -10577,7 +11953,7 @@
     </w:rPrDefault>
     <w:pPrDefault/>
   </w:docDefaults>
-  <w:latentStyles w:defLockedState="0" w:defUIPriority="0" w:defSemiHidden="1" w:defUnhideWhenUsed="1" w:defQFormat="0" w:count="267">
+  <w:latentStyles w:defLockedState="0" w:defUIPriority="0" w:defSemiHidden="1" w:defUnhideWhenUsed="1" w:defQFormat="0" w:count="276">
     <w:lsdException w:name="Normal" w:semiHidden="0" w:unhideWhenUsed="0" w:qFormat="1"/>
     <w:lsdException w:name="heading 1" w:semiHidden="0" w:uiPriority="9" w:unhideWhenUsed="0" w:qFormat="1"/>
     <w:lsdException w:name="heading 2" w:semiHidden="0" w:uiPriority="9" w:unhideWhenUsed="0" w:qFormat="1"/>
@@ -10742,7 +12118,7 @@
     <w:name w:val="heading 1"/>
     <w:basedOn w:val="Standard"/>
     <w:next w:val="Standard"/>
-    <w:link w:val="berschrift1Zchn"/>
+    <w:link w:val="berschrift1Zeichen"/>
     <w:autoRedefine/>
     <w:uiPriority w:val="9"/>
     <w:qFormat/>
@@ -10772,7 +12148,7 @@
     <w:name w:val="heading 2"/>
     <w:basedOn w:val="Standard"/>
     <w:next w:val="Standard"/>
-    <w:link w:val="berschrift2Zchn"/>
+    <w:link w:val="berschrift2Zeichen"/>
     <w:autoRedefine/>
     <w:uiPriority w:val="9"/>
     <w:qFormat/>
@@ -10870,7 +12246,7 @@
     <w:name w:val="heading 6"/>
     <w:basedOn w:val="Standard"/>
     <w:next w:val="Standard"/>
-    <w:link w:val="berschrift6Zchn"/>
+    <w:link w:val="berschrift6Zeichen"/>
     <w:unhideWhenUsed/>
     <w:qFormat/>
     <w:rsid w:val="00C048A1"/>
@@ -10895,7 +12271,7 @@
     <w:name w:val="heading 7"/>
     <w:basedOn w:val="Standard"/>
     <w:next w:val="Standard"/>
-    <w:link w:val="berschrift7Zchn"/>
+    <w:link w:val="berschrift7Zeichen"/>
     <w:unhideWhenUsed/>
     <w:qFormat/>
     <w:rsid w:val="00C048A1"/>
@@ -10920,7 +12296,7 @@
     <w:name w:val="heading 8"/>
     <w:basedOn w:val="Standard"/>
     <w:next w:val="Standard"/>
-    <w:link w:val="berschrift8Zchn"/>
+    <w:link w:val="berschrift8Zeichen"/>
     <w:unhideWhenUsed/>
     <w:qFormat/>
     <w:rsid w:val="00C048A1"/>
@@ -10945,7 +12321,7 @@
     <w:name w:val="heading 9"/>
     <w:basedOn w:val="Standard"/>
     <w:next w:val="Standard"/>
-    <w:link w:val="berschrift9Zchn"/>
+    <w:link w:val="berschrift9Zeichen"/>
     <w:semiHidden/>
     <w:unhideWhenUsed/>
     <w:qFormat/>
@@ -10969,7 +12345,7 @@
       <w:szCs w:val="20"/>
     </w:rPr>
   </w:style>
-  <w:style w:type="character" w:default="1" w:styleId="Absatz-Standardschriftart">
+  <w:style w:type="character" w:default="1" w:styleId="Absatzstandardschriftart">
     <w:name w:val="Default Paragraph Font"/>
     <w:uiPriority w:val="1"/>
     <w:semiHidden/>
@@ -11121,7 +12497,7 @@
   </w:style>
   <w:style w:type="character" w:styleId="Funotenzeichen">
     <w:name w:val="footnote reference"/>
-    <w:basedOn w:val="Absatz-Standardschriftart"/>
+    <w:basedOn w:val="Absatzstandardschriftart"/>
     <w:semiHidden/>
     <w:rsid w:val="00F712D0"/>
     <w:rPr>
@@ -11156,7 +12532,7 @@
   <w:style w:type="paragraph" w:styleId="Funotentext">
     <w:name w:val="footnote text"/>
     <w:basedOn w:val="Standard"/>
-    <w:link w:val="FunotentextZchn"/>
+    <w:link w:val="FunotentextZeichen"/>
     <w:semiHidden/>
     <w:rsid w:val="00F712D0"/>
     <w:pPr>
@@ -11204,9 +12580,9 @@
       </w:numPr>
     </w:pPr>
   </w:style>
-  <w:style w:type="character" w:styleId="Hyperlink">
+  <w:style w:type="character" w:styleId="Link">
     <w:name w:val="Hyperlink"/>
-    <w:basedOn w:val="Absatz-Standardschriftart"/>
+    <w:basedOn w:val="Absatzstandardschriftart"/>
     <w:uiPriority w:val="99"/>
     <w:rsid w:val="00A11108"/>
     <w:rPr>
@@ -11231,7 +12607,7 @@
   </w:style>
   <w:style w:type="character" w:styleId="Kommentarzeichen">
     <w:name w:val="annotation reference"/>
-    <w:basedOn w:val="Absatz-Standardschriftart"/>
+    <w:basedOn w:val="Absatzstandardschriftart"/>
     <w:uiPriority w:val="99"/>
     <w:semiHidden/>
     <w:rsid w:val="00C2294F"/>
@@ -11243,7 +12619,7 @@
   <w:style w:type="paragraph" w:styleId="Kommentartext">
     <w:name w:val="annotation text"/>
     <w:basedOn w:val="Standard"/>
-    <w:link w:val="KommentartextZchn"/>
+    <w:link w:val="KommentartextZeichen"/>
     <w:semiHidden/>
     <w:rsid w:val="00C2294F"/>
     <w:rPr>
@@ -11286,7 +12662,7 @@
   </w:style>
   <w:style w:type="character" w:customStyle="1" w:styleId="CodeComment">
     <w:name w:val="CodeComment"/>
-    <w:basedOn w:val="Absatz-Standardschriftart"/>
+    <w:basedOn w:val="Absatzstandardschriftart"/>
     <w:rsid w:val="00EA3E12"/>
     <w:rPr>
       <w:b/>
@@ -11308,9 +12684,9 @@
       <w:lang w:val="en-US" w:eastAsia="en-US"/>
     </w:rPr>
   </w:style>
-  <w:style w:type="character" w:customStyle="1" w:styleId="berschrift2Zchn">
-    <w:name w:val="Überschrift 2 Zchn"/>
-    <w:basedOn w:val="Absatz-Standardschriftart"/>
+  <w:style w:type="character" w:customStyle="1" w:styleId="berschrift2Zeichen">
+    <w:name w:val="Überschrift 2 Zeichen"/>
+    <w:basedOn w:val="Absatzstandardschriftart"/>
     <w:link w:val="berschrift2"/>
     <w:uiPriority w:val="9"/>
     <w:rsid w:val="006C4D10"/>
@@ -11383,9 +12759,9 @@
       <w:szCs w:val="20"/>
     </w:rPr>
   </w:style>
-  <w:style w:type="character" w:styleId="BesuchterHyperlink">
+  <w:style w:type="character" w:styleId="GesichteterLink">
     <w:name w:val="FollowedHyperlink"/>
-    <w:basedOn w:val="Absatz-Standardschriftart"/>
+    <w:basedOn w:val="Absatzstandardschriftart"/>
     <w:rsid w:val="00C67B0B"/>
     <w:rPr>
       <w:color w:val="800080"/>
@@ -11394,7 +12770,7 @@
   </w:style>
   <w:style w:type="character" w:styleId="Seitenzahl">
     <w:name w:val="page number"/>
-    <w:basedOn w:val="Absatz-Standardschriftart"/>
+    <w:basedOn w:val="Absatzstandardschriftart"/>
     <w:rsid w:val="00715CBF"/>
   </w:style>
   <w:style w:type="paragraph" w:customStyle="1" w:styleId="CellHeader">
@@ -11412,7 +12788,7 @@
   </w:style>
   <w:style w:type="character" w:customStyle="1" w:styleId="cellCar">
     <w:name w:val="cell Car"/>
-    <w:basedOn w:val="Absatz-Standardschriftart"/>
+    <w:basedOn w:val="Absatzstandardschriftart"/>
     <w:link w:val="cell"/>
     <w:rsid w:val="00A11108"/>
     <w:rPr>
@@ -11496,7 +12872,7 @@
   </w:style>
   <w:style w:type="character" w:customStyle="1" w:styleId="Code">
     <w:name w:val="Code"/>
-    <w:basedOn w:val="Absatz-Standardschriftart"/>
+    <w:basedOn w:val="Absatzstandardschriftart"/>
     <w:rsid w:val="00124D52"/>
     <w:rPr>
       <w:rFonts w:ascii="Courier New" w:hAnsi="Courier New"/>
@@ -11509,7 +12885,7 @@
   </w:style>
   <w:style w:type="character" w:customStyle="1" w:styleId="deck">
     <w:name w:val="deck"/>
-    <w:basedOn w:val="Absatz-Standardschriftart"/>
+    <w:basedOn w:val="Absatzstandardschriftart"/>
     <w:rsid w:val="00B339BB"/>
   </w:style>
   <w:style w:type="paragraph" w:customStyle="1" w:styleId="Appendix">
@@ -11741,7 +13117,7 @@
   </w:style>
   <w:style w:type="character" w:customStyle="1" w:styleId="StyleLatinArialComplexArialLatin16ptLatinBold0">
     <w:name w:val="Style (Latin) Arial (Complex) Arial (Latin) 16 pt (Latin) Bold"/>
-    <w:basedOn w:val="Absatz-Standardschriftart"/>
+    <w:basedOn w:val="Absatzstandardschriftart"/>
     <w:rsid w:val="00A11108"/>
     <w:rPr>
       <w:rFonts w:ascii="Calibri" w:hAnsi="Calibri" w:cs="Arial"/>
@@ -11866,9 +13242,9 @@
       </w:tcPr>
     </w:tblStylePr>
   </w:style>
-  <w:style w:type="character" w:customStyle="1" w:styleId="berschrift6Zchn">
-    <w:name w:val="Überschrift 6 Zchn"/>
-    <w:basedOn w:val="Absatz-Standardschriftart"/>
+  <w:style w:type="character" w:customStyle="1" w:styleId="berschrift6Zeichen">
+    <w:name w:val="Überschrift 6 Zeichen"/>
+    <w:basedOn w:val="Absatzstandardschriftart"/>
     <w:link w:val="berschrift6"/>
     <w:rsid w:val="00C048A1"/>
     <w:rPr>
@@ -11880,9 +13256,9 @@
       <w:lang w:val="en-GB"/>
     </w:rPr>
   </w:style>
-  <w:style w:type="character" w:customStyle="1" w:styleId="berschrift7Zchn">
-    <w:name w:val="Überschrift 7 Zchn"/>
-    <w:basedOn w:val="Absatz-Standardschriftart"/>
+  <w:style w:type="character" w:customStyle="1" w:styleId="berschrift7Zeichen">
+    <w:name w:val="Überschrift 7 Zeichen"/>
+    <w:basedOn w:val="Absatzstandardschriftart"/>
     <w:link w:val="berschrift7"/>
     <w:rsid w:val="00C048A1"/>
     <w:rPr>
@@ -11894,9 +13270,9 @@
       <w:lang w:val="en-GB"/>
     </w:rPr>
   </w:style>
-  <w:style w:type="character" w:customStyle="1" w:styleId="berschrift8Zchn">
-    <w:name w:val="Überschrift 8 Zchn"/>
-    <w:basedOn w:val="Absatz-Standardschriftart"/>
+  <w:style w:type="character" w:customStyle="1" w:styleId="berschrift8Zeichen">
+    <w:name w:val="Überschrift 8 Zeichen"/>
+    <w:basedOn w:val="Absatzstandardschriftart"/>
     <w:link w:val="berschrift8"/>
     <w:rsid w:val="00C048A1"/>
     <w:rPr>
@@ -11907,9 +13283,9 @@
       <w:lang w:val="en-GB"/>
     </w:rPr>
   </w:style>
-  <w:style w:type="character" w:customStyle="1" w:styleId="berschrift9Zchn">
-    <w:name w:val="Überschrift 9 Zchn"/>
-    <w:basedOn w:val="Absatz-Standardschriftart"/>
+  <w:style w:type="character" w:customStyle="1" w:styleId="berschrift9Zeichen">
+    <w:name w:val="Überschrift 9 Zeichen"/>
+    <w:basedOn w:val="Absatzstandardschriftart"/>
     <w:link w:val="berschrift9"/>
     <w:semiHidden/>
     <w:rsid w:val="00C048A1"/>
@@ -11925,7 +13301,7 @@
   </w:style>
   <w:style w:type="character" w:customStyle="1" w:styleId="apple-converted-space">
     <w:name w:val="apple-converted-space"/>
-    <w:basedOn w:val="Absatz-Standardschriftart"/>
+    <w:basedOn w:val="Absatzstandardschriftart"/>
     <w:rsid w:val="00AC5BA1"/>
   </w:style>
   <w:style w:type="paragraph" w:customStyle="1" w:styleId="Koptekst2">
@@ -11965,9 +13341,9 @@
       <w:lang w:val="nl-NL" w:eastAsia="en-US"/>
     </w:rPr>
   </w:style>
-  <w:style w:type="character" w:customStyle="1" w:styleId="KommentartextZchn">
-    <w:name w:val="Kommentartext Zchn"/>
-    <w:basedOn w:val="Absatz-Standardschriftart"/>
+  <w:style w:type="character" w:customStyle="1" w:styleId="KommentartextZeichen">
+    <w:name w:val="Kommentartext Zeichen"/>
+    <w:basedOn w:val="Absatzstandardschriftart"/>
     <w:link w:val="Kommentartext"/>
     <w:uiPriority w:val="99"/>
     <w:semiHidden/>
@@ -12025,7 +13401,7 @@
   </w:style>
   <w:style w:type="character" w:customStyle="1" w:styleId="bulletChar">
     <w:name w:val="bullet Char"/>
-    <w:basedOn w:val="Absatz-Standardschriftart"/>
+    <w:basedOn w:val="Absatzstandardschriftart"/>
     <w:link w:val="bullet"/>
     <w:rsid w:val="005B1FE0"/>
     <w:rPr>
@@ -12034,9 +13410,9 @@
       <w:lang w:val="fi-FI" w:eastAsia="en-GB"/>
     </w:rPr>
   </w:style>
-  <w:style w:type="character" w:styleId="Fett">
+  <w:style w:type="character" w:styleId="Betont">
     <w:name w:val="Strong"/>
-    <w:basedOn w:val="Absatz-Standardschriftart"/>
+    <w:basedOn w:val="Absatzstandardschriftart"/>
     <w:uiPriority w:val="22"/>
     <w:qFormat/>
     <w:rsid w:val="0081190F"/>
@@ -12093,9 +13469,9 @@
       </w:tcPr>
     </w:tblStylePr>
   </w:style>
-  <w:style w:type="character" w:customStyle="1" w:styleId="FunotentextZchn">
-    <w:name w:val="Fußnotentext Zchn"/>
-    <w:basedOn w:val="Absatz-Standardschriftart"/>
+  <w:style w:type="character" w:customStyle="1" w:styleId="FunotentextZeichen">
+    <w:name w:val="Fußnotentext Zeichen"/>
+    <w:basedOn w:val="Absatzstandardschriftart"/>
     <w:link w:val="Funotentext"/>
     <w:semiHidden/>
     <w:rsid w:val="00CE1C5A"/>
@@ -12106,9 +13482,9 @@
       <w:lang w:val="en-GB" w:eastAsia="he-IL" w:bidi="he-IL"/>
     </w:rPr>
   </w:style>
-  <w:style w:type="character" w:styleId="Hervorhebung">
+  <w:style w:type="character" w:styleId="Herausstellen">
     <w:name w:val="Emphasis"/>
-    <w:basedOn w:val="Absatz-Standardschriftart"/>
+    <w:basedOn w:val="Absatzstandardschriftart"/>
     <w:uiPriority w:val="20"/>
     <w:qFormat/>
     <w:rsid w:val="005B6E8A"/>
@@ -12120,7 +13496,7 @@
   <w:style w:type="paragraph" w:styleId="Dokumentstruktur">
     <w:name w:val="Document Map"/>
     <w:basedOn w:val="Standard"/>
-    <w:link w:val="DokumentstrukturZchn"/>
+    <w:link w:val="DokumentstrukturZeichen"/>
     <w:semiHidden/>
     <w:unhideWhenUsed/>
     <w:rsid w:val="005C68B9"/>
@@ -12132,9 +13508,9 @@
       <w:szCs w:val="24"/>
     </w:rPr>
   </w:style>
-  <w:style w:type="character" w:customStyle="1" w:styleId="DokumentstrukturZchn">
-    <w:name w:val="Dokumentstruktur Zchn"/>
-    <w:basedOn w:val="Absatz-Standardschriftart"/>
+  <w:style w:type="character" w:customStyle="1" w:styleId="DokumentstrukturZeichen">
+    <w:name w:val="Dokumentstruktur Zeichen"/>
+    <w:basedOn w:val="Absatzstandardschriftart"/>
     <w:link w:val="Dokumentstruktur"/>
     <w:semiHidden/>
     <w:rsid w:val="005C68B9"/>
@@ -12145,7 +13521,7 @@
   </w:style>
   <w:style w:type="character" w:styleId="Platzhaltertext">
     <w:name w:val="Placeholder Text"/>
-    <w:basedOn w:val="Absatz-Standardschriftart"/>
+    <w:basedOn w:val="Absatzstandardschriftart"/>
     <w:uiPriority w:val="99"/>
     <w:semiHidden/>
     <w:rsid w:val="00B544D4"/>
@@ -12169,7 +13545,7 @@
   </w:style>
   <w:style w:type="character" w:customStyle="1" w:styleId="RowHeading">
     <w:name w:val="Row Heading"/>
-    <w:basedOn w:val="Absatz-Standardschriftart"/>
+    <w:basedOn w:val="Absatzstandardschriftart"/>
     <w:rsid w:val="00B544D4"/>
     <w:rPr>
       <w:rFonts w:ascii="Verdana" w:hAnsi="Verdana"/>
@@ -12180,7 +13556,7 @@
   </w:style>
   <w:style w:type="character" w:styleId="SchwacheHervorhebung">
     <w:name w:val="Subtle Emphasis"/>
-    <w:basedOn w:val="Absatz-Standardschriftart"/>
+    <w:basedOn w:val="Absatzstandardschriftart"/>
     <w:uiPriority w:val="19"/>
     <w:qFormat/>
     <w:rsid w:val="00B544D4"/>
@@ -12192,12 +13568,12 @@
   </w:style>
   <w:style w:type="character" w:customStyle="1" w:styleId="property">
     <w:name w:val="property"/>
-    <w:basedOn w:val="Absatz-Standardschriftart"/>
+    <w:basedOn w:val="Absatzstandardschriftart"/>
     <w:rsid w:val="00B544D4"/>
   </w:style>
   <w:style w:type="character" w:customStyle="1" w:styleId="type-string">
     <w:name w:val="type-string"/>
-    <w:basedOn w:val="Absatz-Standardschriftart"/>
+    <w:basedOn w:val="Absatzstandardschriftart"/>
     <w:rsid w:val="00B544D4"/>
   </w:style>
   <w:style w:type="paragraph" w:customStyle="1" w:styleId="Normal2">
@@ -12213,9 +13589,9 @@
       <w:lang w:val="en-US" w:eastAsia="ja-JP"/>
     </w:rPr>
   </w:style>
-  <w:style w:type="character" w:customStyle="1" w:styleId="berschrift1Zchn">
-    <w:name w:val="Überschrift 1 Zchn"/>
-    <w:basedOn w:val="Absatz-Standardschriftart"/>
+  <w:style w:type="character" w:customStyle="1" w:styleId="berschrift1Zeichen">
+    <w:name w:val="Überschrift 1 Zeichen"/>
+    <w:basedOn w:val="Absatzstandardschriftart"/>
     <w:link w:val="berschrift1"/>
     <w:uiPriority w:val="9"/>
     <w:rsid w:val="006C4D10"/>
@@ -12275,7 +13651,7 @@
 </file>
 
 <file path=word/glossary/document.xml><?xml version="1.0" encoding="utf-8"?>
-<w:glossaryDocument xmlns:wpc="http://schemas.microsoft.com/office/word/2010/wordprocessingCanvas" xmlns:mc="http://schemas.openxmlformats.org/markup-compatibility/2006" xmlns:o="urn:schemas-microsoft-com:office:office" xmlns:r="http://schemas.openxmlformats.org/officeDocument/2006/relationships" xmlns:m="http://schemas.openxmlformats.org/officeDocument/2006/math" xmlns:v="urn:schemas-microsoft-com:vml" xmlns:wp14="http://schemas.microsoft.com/office/word/2010/wordprocessingDrawing" xmlns:wp="http://schemas.openxmlformats.org/drawingml/2006/wordprocessingDrawing" xmlns:w10="urn:schemas-microsoft-com:office:word" xmlns:w="http://schemas.openxmlformats.org/wordprocessingml/2006/main" xmlns:w14="http://schemas.microsoft.com/office/word/2010/wordml" xmlns:wpg="http://schemas.microsoft.com/office/word/2010/wordprocessingGroup" xmlns:wpi="http://schemas.microsoft.com/office/word/2010/wordprocessingInk" xmlns:wne="http://schemas.microsoft.com/office/word/2006/wordml" xmlns:wps="http://schemas.microsoft.com/office/word/2010/wordprocessingShape" mc:Ignorable="w14 wp14">
+<w:glossaryDocument xmlns:wpc="http://schemas.microsoft.com/office/word/2010/wordprocessingCanvas" xmlns:mo="http://schemas.microsoft.com/office/mac/office/2008/main" xmlns:mc="http://schemas.openxmlformats.org/markup-compatibility/2006" xmlns:mv="urn:schemas-microsoft-com:mac:vml" xmlns:o="urn:schemas-microsoft-com:office:office" xmlns:r="http://schemas.openxmlformats.org/officeDocument/2006/relationships" xmlns:m="http://schemas.openxmlformats.org/officeDocument/2006/math" xmlns:v="urn:schemas-microsoft-com:vml" xmlns:wp14="http://schemas.microsoft.com/office/word/2010/wordprocessingDrawing" xmlns:wp="http://schemas.openxmlformats.org/drawingml/2006/wordprocessingDrawing" xmlns:w10="urn:schemas-microsoft-com:office:word" xmlns:w="http://schemas.openxmlformats.org/wordprocessingml/2006/main" xmlns:w14="http://schemas.microsoft.com/office/word/2010/wordml" xmlns:wpg="http://schemas.microsoft.com/office/word/2010/wordprocessingGroup" xmlns:wpi="http://schemas.microsoft.com/office/word/2010/wordprocessingInk" xmlns:wne="http://schemas.microsoft.com/office/word/2006/wordml" xmlns:wps="http://schemas.microsoft.com/office/word/2010/wordprocessingShape" mc:Ignorable="w14 wp14">
   <w:docParts>
     <w:docPart>
       <w:docPartPr>
@@ -12313,16 +13689,16 @@
 <file path=word/glossary/fontTable.xml><?xml version="1.0" encoding="utf-8"?>
 <w:fonts xmlns:mc="http://schemas.openxmlformats.org/markup-compatibility/2006" xmlns:r="http://schemas.openxmlformats.org/officeDocument/2006/relationships" xmlns:w="http://schemas.openxmlformats.org/wordprocessingml/2006/main" xmlns:w14="http://schemas.microsoft.com/office/word/2010/wordml" mc:Ignorable="w14">
   <w:font w:name="Symbol">
-    <w:panose1 w:val="05050102010706020507"/>
+    <w:panose1 w:val="00000000000000000000"/>
     <w:charset w:val="02"/>
-    <w:family w:val="roman"/>
+    <w:family w:val="auto"/>
     <w:pitch w:val="variable"/>
     <w:sig w:usb0="00000000" w:usb1="10000000" w:usb2="00000000" w:usb3="00000000" w:csb0="80000000" w:csb1="00000000"/>
   </w:font>
   <w:font w:name="Times New Roman">
     <w:panose1 w:val="02020603050405020304"/>
     <w:charset w:val="00"/>
-    <w:family w:val="roman"/>
+    <w:family w:val="auto"/>
     <w:pitch w:val="variable"/>
     <w:sig w:usb0="E0002AFF" w:usb1="C0007841" w:usb2="00000009" w:usb3="00000000" w:csb0="000001FF" w:csb1="00000000"/>
   </w:font>
@@ -12336,54 +13712,53 @@
   <w:font w:name="Courier New">
     <w:panose1 w:val="02070309020205020404"/>
     <w:charset w:val="00"/>
-    <w:family w:val="modern"/>
-    <w:pitch w:val="fixed"/>
+    <w:family w:val="auto"/>
+    <w:pitch w:val="variable"/>
     <w:sig w:usb0="E0002AFF" w:usb1="C0007843" w:usb2="00000009" w:usb3="00000000" w:csb0="000001FF" w:csb1="00000000"/>
   </w:font>
   <w:font w:name="Calibri">
     <w:panose1 w:val="020F0502020204030204"/>
     <w:charset w:val="00"/>
-    <w:family w:val="swiss"/>
+    <w:family w:val="auto"/>
     <w:pitch w:val="variable"/>
-    <w:sig w:usb0="E00002FF" w:usb1="4000ACFF" w:usb2="00000001" w:usb3="00000000" w:csb0="0000019F" w:csb1="00000000"/>
+    <w:sig w:usb0="E10002FF" w:usb1="4000ACFF" w:usb2="00000009" w:usb3="00000000" w:csb0="0000019F" w:csb1="00000000"/>
   </w:font>
   <w:font w:name="Arial">
     <w:panose1 w:val="020B0604020202020204"/>
     <w:charset w:val="00"/>
-    <w:family w:val="swiss"/>
+    <w:family w:val="auto"/>
     <w:pitch w:val="variable"/>
     <w:sig w:usb0="E0002AFF" w:usb1="C0007843" w:usb2="00000009" w:usb3="00000000" w:csb0="000001FF" w:csb1="00000000"/>
   </w:font>
-  <w:font w:name="MS Gothic">
-    <w:altName w:val="ＭＳ ゴシック"/>
-    <w:panose1 w:val="020B0609070205080204"/>
-    <w:charset w:val="80"/>
-    <w:family w:val="modern"/>
-    <w:pitch w:val="fixed"/>
-    <w:sig w:usb0="E00002FF" w:usb1="6AC7FDFB" w:usb2="00000012" w:usb3="00000000" w:csb0="0002009F" w:csb1="00000000"/>
+  <w:font w:name="ＭＳ ゴシック">
+    <w:charset w:val="4E"/>
+    <w:family w:val="auto"/>
+    <w:pitch w:val="variable"/>
+    <w:sig w:usb0="00000001" w:usb1="08070000" w:usb2="00000010" w:usb3="00000000" w:csb0="00020000" w:csb1="00000000"/>
   </w:font>
   <w:font w:name="Tahoma">
     <w:panose1 w:val="020B0604030504040204"/>
     <w:charset w:val="00"/>
-    <w:family w:val="swiss"/>
+    <w:family w:val="auto"/>
     <w:pitch w:val="variable"/>
-    <w:sig w:usb0="E1002EFF" w:usb1="C000605B" w:usb2="00000029" w:usb3="00000000" w:csb0="000101FF" w:csb1="00000000"/>
+    <w:sig w:usb0="00000003" w:usb1="00000000" w:usb2="00000000" w:usb3="00000000" w:csb0="00000001" w:csb1="00000000"/>
   </w:font>
   <w:font w:name="Cambria">
     <w:panose1 w:val="02040503050406030204"/>
     <w:charset w:val="00"/>
-    <w:family w:val="roman"/>
+    <w:family w:val="auto"/>
     <w:pitch w:val="variable"/>
     <w:sig w:usb0="E00002FF" w:usb1="400004FF" w:usb2="00000000" w:usb3="00000000" w:csb0="0000019F" w:csb1="00000000"/>
   </w:font>
   <w:font w:name="Microsoft Sans Serif">
     <w:panose1 w:val="020B0604020202020204"/>
     <w:charset w:val="00"/>
-    <w:family w:val="swiss"/>
+    <w:family w:val="auto"/>
     <w:pitch w:val="variable"/>
-    <w:sig w:usb0="E1002AFF" w:usb1="C0000002" w:usb2="00000008" w:usb3="00000000" w:csb0="000101FF" w:csb1="00000000"/>
+    <w:sig w:usb0="00000003" w:usb1="00000000" w:usb2="00000000" w:usb3="00000000" w:csb0="00000001" w:csb1="00000000"/>
   </w:font>
   <w:font w:name="PT Sans Bold">
+    <w:panose1 w:val="020B0703020203020204"/>
     <w:charset w:val="00"/>
     <w:family w:val="auto"/>
     <w:pitch w:val="variable"/>
@@ -12396,33 +13771,31 @@
     <w:sig w:usb0="00000001" w:usb1="08070000" w:usb2="00000010" w:usb3="00000000" w:csb0="00020000" w:csb1="00000000"/>
   </w:font>
   <w:font w:name="Helvetica">
-    <w:panose1 w:val="020B0604020202020204"/>
+    <w:panose1 w:val="00000000000000000000"/>
     <w:charset w:val="00"/>
-    <w:family w:val="swiss"/>
-    <w:notTrueType/>
+    <w:family w:val="auto"/>
     <w:pitch w:val="variable"/>
     <w:sig w:usb0="00000003" w:usb1="00000000" w:usb2="00000000" w:usb3="00000000" w:csb0="00000001" w:csb1="00000000"/>
   </w:font>
   <w:font w:name="Verdana">
     <w:panose1 w:val="020B0604030504040204"/>
     <w:charset w:val="00"/>
-    <w:family w:val="swiss"/>
+    <w:family w:val="auto"/>
     <w:pitch w:val="variable"/>
-    <w:sig w:usb0="A10006FF" w:usb1="4000205B" w:usb2="00000010" w:usb3="00000000" w:csb0="0000019F" w:csb1="00000000"/>
+    <w:sig w:usb0="00000003" w:usb1="00000000" w:usb2="00000000" w:usb3="00000000" w:csb0="00000001" w:csb1="00000000"/>
   </w:font>
   <w:font w:name="Lucida Grande">
+    <w:panose1 w:val="020B0600040502020204"/>
     <w:charset w:val="00"/>
     <w:family w:val="auto"/>
     <w:pitch w:val="variable"/>
     <w:sig w:usb0="E1000AEF" w:usb1="5000A1FF" w:usb2="00000000" w:usb3="00000000" w:csb0="000001BF" w:csb1="00000000"/>
   </w:font>
-  <w:font w:name="MS Mincho">
-    <w:altName w:val="ＭＳ 明朝"/>
-    <w:panose1 w:val="02020609040205080304"/>
-    <w:charset w:val="80"/>
-    <w:family w:val="modern"/>
-    <w:pitch w:val="fixed"/>
-    <w:sig w:usb0="E00002FF" w:usb1="6AC7FDFB" w:usb2="00000012" w:usb3="00000000" w:csb0="0002009F" w:csb1="00000000"/>
+  <w:font w:name="ＭＳ 明朝">
+    <w:charset w:val="4E"/>
+    <w:family w:val="auto"/>
+    <w:pitch w:val="variable"/>
+    <w:sig w:usb0="00000001" w:usb1="08070000" w:usb2="00000010" w:usb3="00000000" w:csb0="00020000" w:csb1="00000000"/>
   </w:font>
 </w:fonts>
 </file>
@@ -12451,6 +13824,7 @@
     <w:rsid w:val="00766032"/>
     <w:rsid w:val="007A2B79"/>
     <w:rsid w:val="00963096"/>
+    <w:rsid w:val="009E04A4"/>
     <w:rsid w:val="00A20641"/>
     <w:rsid w:val="00B30933"/>
     <w:rsid w:val="00EB6548"/>
@@ -12469,8 +13843,9 @@
     <m:intLim m:val="subSup"/>
     <m:naryLim m:val="undOvr"/>
   </m:mathPr>
-  <w:themeFontLang w:val="nl-NL"/>
+  <w:themeFontLang w:val="nl-NL" w:eastAsia="ja-JP"/>
   <w:clrSchemeMapping w:bg1="light1" w:t1="dark1" w:bg2="light2" w:t2="dark2" w:accent1="accent1" w:accent2="accent2" w:accent3="accent3" w:accent4="accent4" w:accent5="accent5" w:accent6="accent6" w:hyperlink="hyperlink" w:followedHyperlink="followedHyperlink"/>
+  <w:doNotAutoCompressPictures/>
   <w:decimalSymbol w:val="."/>
   <w:listSeparator w:val=","/>
 </w:settings>
@@ -12493,7 +13868,7 @@
       </w:pPr>
     </w:pPrDefault>
   </w:docDefaults>
-  <w:latentStyles w:defLockedState="0" w:defUIPriority="99" w:defSemiHidden="1" w:defUnhideWhenUsed="1" w:defQFormat="0" w:count="267">
+  <w:latentStyles w:defLockedState="0" w:defUIPriority="99" w:defSemiHidden="1" w:defUnhideWhenUsed="1" w:defQFormat="0" w:count="276">
     <w:lsdException w:name="Normal" w:semiHidden="0" w:uiPriority="0" w:unhideWhenUsed="0" w:qFormat="1"/>
     <w:lsdException w:name="heading 1" w:semiHidden="0" w:uiPriority="9" w:unhideWhenUsed="0" w:qFormat="1"/>
     <w:lsdException w:name="heading 2" w:uiPriority="9" w:qFormat="1"/>
@@ -12636,7 +14011,7 @@
     <w:name w:val="Normal"/>
     <w:qFormat/>
   </w:style>
-  <w:style w:type="character" w:default="1" w:styleId="Absatz-Standardschriftart">
+  <w:style w:type="character" w:default="1" w:styleId="Absatzstandardschriftart">
     <w:name w:val="Default Paragraph Font"/>
     <w:uiPriority w:val="1"/>
     <w:semiHidden/>
@@ -12665,7 +14040,7 @@
   </w:style>
   <w:style w:type="character" w:styleId="Platzhaltertext">
     <w:name w:val="Placeholder Text"/>
-    <w:basedOn w:val="Absatz-Standardschriftart"/>
+    <w:basedOn w:val="Absatzstandardschriftart"/>
     <w:uiPriority w:val="99"/>
     <w:semiHidden/>
     <w:rsid w:val="00651092"/>
@@ -12697,7 +14072,7 @@
 </file>
 
 <file path=word/glossary/stylesWithEffects.xml><?xml version="1.0" encoding="utf-8"?>
-<w:styles xmlns:wpc="http://schemas.microsoft.com/office/word/2010/wordprocessingCanvas" xmlns:mc="http://schemas.openxmlformats.org/markup-compatibility/2006" xmlns:o="urn:schemas-microsoft-com:office:office" xmlns:r="http://schemas.openxmlformats.org/officeDocument/2006/relationships" xmlns:m="http://schemas.openxmlformats.org/officeDocument/2006/math" xmlns:v="urn:schemas-microsoft-com:vml" xmlns:wp14="http://schemas.microsoft.com/office/word/2010/wordprocessingDrawing" xmlns:wp="http://schemas.openxmlformats.org/drawingml/2006/wordprocessingDrawing" xmlns:w10="urn:schemas-microsoft-com:office:word" xmlns:w="http://schemas.openxmlformats.org/wordprocessingml/2006/main" xmlns:w14="http://schemas.microsoft.com/office/word/2010/wordml" xmlns:wpg="http://schemas.microsoft.com/office/word/2010/wordprocessingGroup" xmlns:wpi="http://schemas.microsoft.com/office/word/2010/wordprocessingInk" xmlns:wne="http://schemas.microsoft.com/office/word/2006/wordml" xmlns:wps="http://schemas.microsoft.com/office/word/2010/wordprocessingShape" mc:Ignorable="w14 wp14">
+<w:styles xmlns:wpc="http://schemas.microsoft.com/office/word/2010/wordprocessingCanvas" xmlns:mo="http://schemas.microsoft.com/office/mac/office/2008/main" xmlns:mc="http://schemas.openxmlformats.org/markup-compatibility/2006" xmlns:mv="urn:schemas-microsoft-com:mac:vml" xmlns:o="urn:schemas-microsoft-com:office:office" xmlns:r="http://schemas.openxmlformats.org/officeDocument/2006/relationships" xmlns:m="http://schemas.openxmlformats.org/officeDocument/2006/math" xmlns:v="urn:schemas-microsoft-com:vml" xmlns:wp14="http://schemas.microsoft.com/office/word/2010/wordprocessingDrawing" xmlns:wp="http://schemas.openxmlformats.org/drawingml/2006/wordprocessingDrawing" xmlns:w10="urn:schemas-microsoft-com:office:word" xmlns:w="http://schemas.openxmlformats.org/wordprocessingml/2006/main" xmlns:w14="http://schemas.microsoft.com/office/word/2010/wordml" xmlns:wpg="http://schemas.microsoft.com/office/word/2010/wordprocessingGroup" xmlns:wpi="http://schemas.microsoft.com/office/word/2010/wordprocessingInk" xmlns:wne="http://schemas.microsoft.com/office/word/2006/wordml" xmlns:wps="http://schemas.microsoft.com/office/word/2010/wordprocessingShape" mc:Ignorable="w14 wp14">
   <w:docDefaults>
     <w:rPrDefault>
       <w:rPr>
@@ -12713,7 +14088,7 @@
       </w:pPr>
     </w:pPrDefault>
   </w:docDefaults>
-  <w:latentStyles w:defLockedState="0" w:defUIPriority="99" w:defSemiHidden="1" w:defUnhideWhenUsed="1" w:defQFormat="0" w:count="267">
+  <w:latentStyles w:defLockedState="0" w:defUIPriority="99" w:defSemiHidden="1" w:defUnhideWhenUsed="1" w:defQFormat="0" w:count="276">
     <w:lsdException w:name="Normal" w:semiHidden="0" w:uiPriority="0" w:unhideWhenUsed="0" w:qFormat="1"/>
     <w:lsdException w:name="heading 1" w:semiHidden="0" w:uiPriority="9" w:unhideWhenUsed="0" w:qFormat="1"/>
     <w:lsdException w:name="heading 2" w:uiPriority="9" w:qFormat="1"/>
@@ -12856,7 +14231,7 @@
     <w:name w:val="Normal"/>
     <w:qFormat/>
   </w:style>
-  <w:style w:type="character" w:default="1" w:styleId="Absatz-Standardschriftart">
+  <w:style w:type="character" w:default="1" w:styleId="Absatzstandardschriftart">
     <w:name w:val="Default Paragraph Font"/>
     <w:uiPriority w:val="1"/>
     <w:semiHidden/>
@@ -12885,7 +14260,7 @@
   </w:style>
   <w:style w:type="character" w:styleId="Platzhaltertext">
     <w:name w:val="Placeholder Text"/>
-    <w:basedOn w:val="Absatz-Standardschriftart"/>
+    <w:basedOn w:val="Absatzstandardschriftart"/>
     <w:uiPriority w:val="99"/>
     <w:semiHidden/>
     <w:rsid w:val="00651092"/>
@@ -12920,6 +14295,7 @@
 <w:webSettings xmlns:mc="http://schemas.openxmlformats.org/markup-compatibility/2006" xmlns:r="http://schemas.openxmlformats.org/officeDocument/2006/relationships" xmlns:w="http://schemas.openxmlformats.org/wordprocessingml/2006/main" xmlns:w14="http://schemas.microsoft.com/office/word/2010/wordml" mc:Ignorable="w14">
   <w:optimizeForBrowser/>
   <w:allowPNG/>
+  <w:doNotSaveAsSingleFile/>
 </w:webSettings>
 </file>
 
@@ -13248,7 +14624,7 @@
 </file>
 
 <file path=customXml/itemProps1.xml><?xml version="1.0" encoding="utf-8"?>
-<ds:datastoreItem xmlns:ds="http://schemas.openxmlformats.org/officeDocument/2006/customXml" ds:itemID="{AC9AA0A0-1A9A-44A6-A287-D2450BED8B83}">
+<ds:datastoreItem xmlns:ds="http://schemas.openxmlformats.org/officeDocument/2006/customXml" ds:itemID="{2D720D9F-4FA6-1B41-9BC0-DAD9EC012FD3}">
   <ds:schemaRefs>
     <ds:schemaRef ds:uri="http://schemas.openxmlformats.org/officeDocument/2006/bibliography"/>
   </ds:schemaRefs>

</xml_diff>